<commit_message>
Remove GdsPolygonsRaw from __init__.py to avoid importint errors related to gdspy and shapely
</commit_message>
<xml_diff>
--- a/docs/How to install nextnanopy.docx
+++ b/docs/How to install nextnanopy.docx
@@ -33,7 +33,19 @@
         <w:rPr>
           <w:lang w:val="en-US"/>
         </w:rPr>
-        <w:t>Updated: 09-11-2020</w:t>
+        <w:t xml:space="preserve">Updated: </w:t>
+      </w:r>
+      <w:r>
+        <w:rPr>
+          <w:lang w:val="en-US"/>
+        </w:rPr>
+        <w:t>11</w:t>
+      </w:r>
+      <w:r>
+        <w:rPr>
+          <w:lang w:val="en-US"/>
+        </w:rPr>
+        <w:t>-11-2020</w:t>
       </w:r>
     </w:p>
     <w:p>
@@ -96,15 +108,38 @@
     </w:p>
     <w:p>
       <w:pPr>
-        <w:rPr>
-          <w:lang w:val="en-US"/>
-        </w:rPr>
-      </w:pPr>
-      <w:r>
-        <w:rPr>
-          <w:lang w:val="en-US"/>
-        </w:rPr>
-        <w:t xml:space="preserve">Install python 3 with </w:t>
+        <w:pStyle w:val="ListParagraph"/>
+        <w:numPr>
+          <w:ilvl w:val="0"/>
+          <w:numId w:val="4"/>
+        </w:numPr>
+        <w:rPr>
+          <w:lang w:val="en-US"/>
+        </w:rPr>
+      </w:pPr>
+      <w:r>
+        <w:rPr>
+          <w:lang w:val="en-US"/>
+        </w:rPr>
+        <w:t>P</w:t>
+      </w:r>
+      <w:r>
+        <w:rPr>
+          <w:lang w:val="en-US"/>
+        </w:rPr>
+        <w:t xml:space="preserve">ython 3 </w:t>
+      </w:r>
+      <w:r>
+        <w:rPr>
+          <w:lang w:val="en-US"/>
+        </w:rPr>
+        <w:t xml:space="preserve">(recommended installation </w:t>
+      </w:r>
+      <w:r>
+        <w:rPr>
+          <w:lang w:val="en-US"/>
+        </w:rPr>
+        <w:t xml:space="preserve">with </w:t>
       </w:r>
       <w:hyperlink r:id="rId9" w:history="1">
         <w:r>
@@ -115,6 +150,13 @@
           <w:t>anaconda</w:t>
         </w:r>
       </w:hyperlink>
+      <w:r>
+        <w:rPr>
+          <w:rStyle w:val="Hyperlink"/>
+          <w:lang w:val="en-US"/>
+        </w:rPr>
+        <w:t>)</w:t>
+      </w:r>
     </w:p>
     <w:p>
       <w:pPr>
@@ -285,55 +327,25 @@
         <w:pStyle w:val="ListParagraph"/>
         <w:numPr>
           <w:ilvl w:val="0"/>
-          <w:numId w:val="3"/>
+          <w:numId w:val="5"/>
         </w:numPr>
         <w:rPr>
           <w:lang w:val="en-US"/>
         </w:rPr>
       </w:pPr>
-      <w:proofErr w:type="spellStart"/>
-      <w:r>
-        <w:rPr>
-          <w:lang w:val="en-US"/>
-        </w:rPr>
-        <w:t>numpy</w:t>
-      </w:r>
-      <w:proofErr w:type="spellEnd"/>
-      <w:r>
-        <w:rPr>
-          <w:lang w:val="en-US"/>
-        </w:rPr>
-        <w:t xml:space="preserve">, type: </w:t>
-      </w:r>
-      <w:proofErr w:type="spellStart"/>
-      <w:r>
-        <w:rPr>
-          <w:lang w:val="en-US"/>
-        </w:rPr>
-        <w:t>conda</w:t>
-      </w:r>
-      <w:proofErr w:type="spellEnd"/>
-      <w:r>
-        <w:rPr>
-          <w:lang w:val="en-US"/>
-        </w:rPr>
-        <w:t xml:space="preserve"> install </w:t>
-      </w:r>
-      <w:proofErr w:type="spellStart"/>
-      <w:r>
-        <w:rPr>
-          <w:lang w:val="en-US"/>
-        </w:rPr>
-        <w:t>numpy</w:t>
-      </w:r>
-      <w:proofErr w:type="spellEnd"/>
+      <w:r>
+        <w:rPr>
+          <w:lang w:val="en-US"/>
+        </w:rPr>
+        <w:t>Access denied during installation, try to open anaconda prompt with administrator rights</w:t>
+      </w:r>
     </w:p>
     <w:p>
       <w:pPr>
         <w:pStyle w:val="ListParagraph"/>
         <w:numPr>
           <w:ilvl w:val="0"/>
-          <w:numId w:val="3"/>
+          <w:numId w:val="5"/>
         </w:numPr>
         <w:rPr>
           <w:lang w:val="en-US"/>
@@ -343,21 +355,7 @@
         <w:rPr>
           <w:lang w:val="en-US"/>
         </w:rPr>
-        <w:t xml:space="preserve">Shapely, type: </w:t>
-      </w:r>
-      <w:proofErr w:type="spellStart"/>
-      <w:r>
-        <w:rPr>
-          <w:lang w:val="en-US"/>
-        </w:rPr>
-        <w:t>conda</w:t>
-      </w:r>
-      <w:proofErr w:type="spellEnd"/>
-      <w:r>
-        <w:rPr>
-          <w:lang w:val="en-US"/>
-        </w:rPr>
-        <w:t xml:space="preserve"> install Shapely</w:t>
+        <w:t>numpy, type: conda install numpy</w:t>
       </w:r>
     </w:p>
     <w:p>
@@ -365,41 +363,25 @@
         <w:pStyle w:val="ListParagraph"/>
         <w:numPr>
           <w:ilvl w:val="0"/>
-          <w:numId w:val="3"/>
+          <w:numId w:val="5"/>
         </w:numPr>
         <w:rPr>
           <w:lang w:val="en-US"/>
         </w:rPr>
       </w:pPr>
-      <w:proofErr w:type="spellStart"/>
-      <w:r>
-        <w:rPr>
-          <w:lang w:val="en-US"/>
-        </w:rPr>
-        <w:t>gdspy</w:t>
-      </w:r>
-      <w:proofErr w:type="spellEnd"/>
-      <w:r>
-        <w:rPr>
-          <w:lang w:val="en-US"/>
-        </w:rPr>
-        <w:t xml:space="preserve">, type: pip install </w:t>
-      </w:r>
-      <w:proofErr w:type="spellStart"/>
-      <w:r>
-        <w:rPr>
-          <w:lang w:val="en-US"/>
-        </w:rPr>
-        <w:t>gdspy</w:t>
-      </w:r>
-      <w:proofErr w:type="spellEnd"/>
+      <w:r>
+        <w:rPr>
+          <w:lang w:val="en-US"/>
+        </w:rPr>
+        <w:t>Shapely, type: conda install Shapely</w:t>
+      </w:r>
     </w:p>
     <w:p>
       <w:pPr>
         <w:pStyle w:val="ListParagraph"/>
         <w:numPr>
           <w:ilvl w:val="0"/>
-          <w:numId w:val="3"/>
+          <w:numId w:val="5"/>
         </w:numPr>
         <w:rPr>
           <w:lang w:val="en-US"/>
@@ -409,21 +391,25 @@
         <w:rPr>
           <w:lang w:val="en-US"/>
         </w:rPr>
-        <w:t xml:space="preserve">matplotlib, type: </w:t>
-      </w:r>
-      <w:proofErr w:type="spellStart"/>
-      <w:r>
-        <w:rPr>
-          <w:lang w:val="en-US"/>
-        </w:rPr>
-        <w:t>conda</w:t>
-      </w:r>
-      <w:proofErr w:type="spellEnd"/>
-      <w:r>
-        <w:rPr>
-          <w:lang w:val="en-US"/>
-        </w:rPr>
-        <w:t xml:space="preserve"> install matplotlib</w:t>
+        <w:t>gdspy, type: pip install gdspy</w:t>
+      </w:r>
+    </w:p>
+    <w:p>
+      <w:pPr>
+        <w:pStyle w:val="ListParagraph"/>
+        <w:numPr>
+          <w:ilvl w:val="0"/>
+          <w:numId w:val="5"/>
+        </w:numPr>
+        <w:rPr>
+          <w:lang w:val="en-US"/>
+        </w:rPr>
+      </w:pPr>
+      <w:r>
+        <w:rPr>
+          <w:lang w:val="en-US"/>
+        </w:rPr>
+        <w:t>matplotlib, type: conda install matplotlib</w:t>
       </w:r>
     </w:p>
     <w:p>
@@ -637,6 +623,95 @@
     </w:lvl>
   </w:abstractNum>
   <w:abstractNum w:abstractNumId="1" w15:restartNumberingAfterBreak="0">
+    <w:nsid w:val="57385929"/>
+    <w:multiLevelType w:val="hybridMultilevel"/>
+    <w:tmpl w:val="73F4D316"/>
+    <w:lvl w:ilvl="0" w:tplc="20000001">
+      <w:start w:val="1"/>
+      <w:numFmt w:val="bullet"/>
+      <w:lvlText w:val=""/>
+      <w:lvlJc w:val="left"/>
+      <w:pPr>
+        <w:ind w:left="720" w:hanging="360"/>
+      </w:pPr>
+      <w:rPr>
+        <w:rFonts w:ascii="Symbol" w:hAnsi="Symbol" w:hint="default"/>
+      </w:rPr>
+    </w:lvl>
+    <w:lvl w:ilvl="1" w:tplc="20000019" w:tentative="1">
+      <w:start w:val="1"/>
+      <w:numFmt w:val="lowerLetter"/>
+      <w:lvlText w:val="%2."/>
+      <w:lvlJc w:val="left"/>
+      <w:pPr>
+        <w:ind w:left="1440" w:hanging="360"/>
+      </w:pPr>
+    </w:lvl>
+    <w:lvl w:ilvl="2" w:tplc="2000001B" w:tentative="1">
+      <w:start w:val="1"/>
+      <w:numFmt w:val="lowerRoman"/>
+      <w:lvlText w:val="%3."/>
+      <w:lvlJc w:val="right"/>
+      <w:pPr>
+        <w:ind w:left="2160" w:hanging="180"/>
+      </w:pPr>
+    </w:lvl>
+    <w:lvl w:ilvl="3" w:tplc="2000000F" w:tentative="1">
+      <w:start w:val="1"/>
+      <w:numFmt w:val="decimal"/>
+      <w:lvlText w:val="%4."/>
+      <w:lvlJc w:val="left"/>
+      <w:pPr>
+        <w:ind w:left="2880" w:hanging="360"/>
+      </w:pPr>
+    </w:lvl>
+    <w:lvl w:ilvl="4" w:tplc="20000019" w:tentative="1">
+      <w:start w:val="1"/>
+      <w:numFmt w:val="lowerLetter"/>
+      <w:lvlText w:val="%5."/>
+      <w:lvlJc w:val="left"/>
+      <w:pPr>
+        <w:ind w:left="3600" w:hanging="360"/>
+      </w:pPr>
+    </w:lvl>
+    <w:lvl w:ilvl="5" w:tplc="2000001B" w:tentative="1">
+      <w:start w:val="1"/>
+      <w:numFmt w:val="lowerRoman"/>
+      <w:lvlText w:val="%6."/>
+      <w:lvlJc w:val="right"/>
+      <w:pPr>
+        <w:ind w:left="4320" w:hanging="180"/>
+      </w:pPr>
+    </w:lvl>
+    <w:lvl w:ilvl="6" w:tplc="2000000F" w:tentative="1">
+      <w:start w:val="1"/>
+      <w:numFmt w:val="decimal"/>
+      <w:lvlText w:val="%7."/>
+      <w:lvlJc w:val="left"/>
+      <w:pPr>
+        <w:ind w:left="5040" w:hanging="360"/>
+      </w:pPr>
+    </w:lvl>
+    <w:lvl w:ilvl="7" w:tplc="20000019" w:tentative="1">
+      <w:start w:val="1"/>
+      <w:numFmt w:val="lowerLetter"/>
+      <w:lvlText w:val="%8."/>
+      <w:lvlJc w:val="left"/>
+      <w:pPr>
+        <w:ind w:left="5760" w:hanging="360"/>
+      </w:pPr>
+    </w:lvl>
+    <w:lvl w:ilvl="8" w:tplc="2000001B" w:tentative="1">
+      <w:start w:val="1"/>
+      <w:numFmt w:val="lowerRoman"/>
+      <w:lvlText w:val="%9."/>
+      <w:lvlJc w:val="right"/>
+      <w:pPr>
+        <w:ind w:left="6480" w:hanging="180"/>
+      </w:pPr>
+    </w:lvl>
+  </w:abstractNum>
+  <w:abstractNum w:abstractNumId="2" w15:restartNumberingAfterBreak="0">
     <w:nsid w:val="674C0CB0"/>
     <w:multiLevelType w:val="hybridMultilevel"/>
     <w:tmpl w:val="B68232BE"/>
@@ -722,7 +797,120 @@
       </w:pPr>
     </w:lvl>
   </w:abstractNum>
-  <w:abstractNum w:abstractNumId="2" w15:restartNumberingAfterBreak="0">
+  <w:abstractNum w:abstractNumId="3" w15:restartNumberingAfterBreak="0">
+    <w:nsid w:val="6D3A082C"/>
+    <w:multiLevelType w:val="hybridMultilevel"/>
+    <w:tmpl w:val="624C815C"/>
+    <w:lvl w:ilvl="0" w:tplc="20000001">
+      <w:start w:val="1"/>
+      <w:numFmt w:val="bullet"/>
+      <w:lvlText w:val=""/>
+      <w:lvlJc w:val="left"/>
+      <w:pPr>
+        <w:ind w:left="720" w:hanging="360"/>
+      </w:pPr>
+      <w:rPr>
+        <w:rFonts w:ascii="Symbol" w:hAnsi="Symbol" w:hint="default"/>
+      </w:rPr>
+    </w:lvl>
+    <w:lvl w:ilvl="1" w:tplc="20000003" w:tentative="1">
+      <w:start w:val="1"/>
+      <w:numFmt w:val="bullet"/>
+      <w:lvlText w:val="o"/>
+      <w:lvlJc w:val="left"/>
+      <w:pPr>
+        <w:ind w:left="1440" w:hanging="360"/>
+      </w:pPr>
+      <w:rPr>
+        <w:rFonts w:ascii="Courier New" w:hAnsi="Courier New" w:cs="Courier New" w:hint="default"/>
+      </w:rPr>
+    </w:lvl>
+    <w:lvl w:ilvl="2" w:tplc="20000005" w:tentative="1">
+      <w:start w:val="1"/>
+      <w:numFmt w:val="bullet"/>
+      <w:lvlText w:val=""/>
+      <w:lvlJc w:val="left"/>
+      <w:pPr>
+        <w:ind w:left="2160" w:hanging="360"/>
+      </w:pPr>
+      <w:rPr>
+        <w:rFonts w:ascii="Wingdings" w:hAnsi="Wingdings" w:hint="default"/>
+      </w:rPr>
+    </w:lvl>
+    <w:lvl w:ilvl="3" w:tplc="20000001" w:tentative="1">
+      <w:start w:val="1"/>
+      <w:numFmt w:val="bullet"/>
+      <w:lvlText w:val=""/>
+      <w:lvlJc w:val="left"/>
+      <w:pPr>
+        <w:ind w:left="2880" w:hanging="360"/>
+      </w:pPr>
+      <w:rPr>
+        <w:rFonts w:ascii="Symbol" w:hAnsi="Symbol" w:hint="default"/>
+      </w:rPr>
+    </w:lvl>
+    <w:lvl w:ilvl="4" w:tplc="20000003" w:tentative="1">
+      <w:start w:val="1"/>
+      <w:numFmt w:val="bullet"/>
+      <w:lvlText w:val="o"/>
+      <w:lvlJc w:val="left"/>
+      <w:pPr>
+        <w:ind w:left="3600" w:hanging="360"/>
+      </w:pPr>
+      <w:rPr>
+        <w:rFonts w:ascii="Courier New" w:hAnsi="Courier New" w:cs="Courier New" w:hint="default"/>
+      </w:rPr>
+    </w:lvl>
+    <w:lvl w:ilvl="5" w:tplc="20000005" w:tentative="1">
+      <w:start w:val="1"/>
+      <w:numFmt w:val="bullet"/>
+      <w:lvlText w:val=""/>
+      <w:lvlJc w:val="left"/>
+      <w:pPr>
+        <w:ind w:left="4320" w:hanging="360"/>
+      </w:pPr>
+      <w:rPr>
+        <w:rFonts w:ascii="Wingdings" w:hAnsi="Wingdings" w:hint="default"/>
+      </w:rPr>
+    </w:lvl>
+    <w:lvl w:ilvl="6" w:tplc="20000001" w:tentative="1">
+      <w:start w:val="1"/>
+      <w:numFmt w:val="bullet"/>
+      <w:lvlText w:val=""/>
+      <w:lvlJc w:val="left"/>
+      <w:pPr>
+        <w:ind w:left="5040" w:hanging="360"/>
+      </w:pPr>
+      <w:rPr>
+        <w:rFonts w:ascii="Symbol" w:hAnsi="Symbol" w:hint="default"/>
+      </w:rPr>
+    </w:lvl>
+    <w:lvl w:ilvl="7" w:tplc="20000003" w:tentative="1">
+      <w:start w:val="1"/>
+      <w:numFmt w:val="bullet"/>
+      <w:lvlText w:val="o"/>
+      <w:lvlJc w:val="left"/>
+      <w:pPr>
+        <w:ind w:left="5760" w:hanging="360"/>
+      </w:pPr>
+      <w:rPr>
+        <w:rFonts w:ascii="Courier New" w:hAnsi="Courier New" w:cs="Courier New" w:hint="default"/>
+      </w:rPr>
+    </w:lvl>
+    <w:lvl w:ilvl="8" w:tplc="20000005" w:tentative="1">
+      <w:start w:val="1"/>
+      <w:numFmt w:val="bullet"/>
+      <w:lvlText w:val=""/>
+      <w:lvlJc w:val="left"/>
+      <w:pPr>
+        <w:ind w:left="6480" w:hanging="360"/>
+      </w:pPr>
+      <w:rPr>
+        <w:rFonts w:ascii="Wingdings" w:hAnsi="Wingdings" w:hint="default"/>
+      </w:rPr>
+    </w:lvl>
+  </w:abstractNum>
+  <w:abstractNum w:abstractNumId="4" w15:restartNumberingAfterBreak="0">
     <w:nsid w:val="7B856A38"/>
     <w:multiLevelType w:val="hybridMultilevel"/>
     <w:tmpl w:val="701E9046"/>
@@ -812,10 +1000,16 @@
     <w:abstractNumId w:val="0"/>
   </w:num>
   <w:num w:numId="2">
-    <w:abstractNumId w:val="1"/>
+    <w:abstractNumId w:val="2"/>
   </w:num>
   <w:num w:numId="3">
-    <w:abstractNumId w:val="2"/>
+    <w:abstractNumId w:val="4"/>
+  </w:num>
+  <w:num w:numId="4">
+    <w:abstractNumId w:val="3"/>
+  </w:num>
+  <w:num w:numId="5">
+    <w:abstractNumId w:val="1"/>
   </w:num>
 </w:numbering>
 </file>

</xml_diff>

<commit_message>
docu: updated instruction on installation
</commit_message>
<xml_diff>
--- a/docs/How to install nextnanopy.docx
+++ b/docs/How to install nextnanopy.docx
@@ -1,16 +1,18 @@
 
 <file path=word/document.xml><?xml version="1.0" encoding="utf-8"?>
-<w:document xmlns:wpc="http://schemas.microsoft.com/office/word/2010/wordprocessingCanvas" xmlns:cx="http://schemas.microsoft.com/office/drawing/2014/chartex" xmlns:cx1="http://schemas.microsoft.com/office/drawing/2015/9/8/chartex" xmlns:cx2="http://schemas.microsoft.com/office/drawing/2015/10/21/chartex" xmlns:cx3="http://schemas.microsoft.com/office/drawing/2016/5/9/chartex" xmlns:cx4="http://schemas.microsoft.com/office/drawing/2016/5/10/chartex" xmlns:cx5="http://schemas.microsoft.com/office/drawing/2016/5/11/chartex" xmlns:cx6="http://schemas.microsoft.com/office/drawing/2016/5/12/chartex" xmlns:cx7="http://schemas.microsoft.com/office/drawing/2016/5/13/chartex" xmlns:cx8="http://schemas.microsoft.com/office/drawing/2016/5/14/chartex" xmlns:mc="http://schemas.openxmlformats.org/markup-compatibility/2006" xmlns:aink="http://schemas.microsoft.com/office/drawing/2016/ink" xmlns:am3d="http://schemas.microsoft.com/office/drawing/2017/model3d" xmlns:o="urn:schemas-microsoft-com:office:office" xmlns:r="http://schemas.openxmlformats.org/officeDocument/2006/relationships" xmlns:m="http://schemas.openxmlformats.org/officeDocument/2006/math" xmlns:v="urn:schemas-microsoft-com:vml" xmlns:wp14="http://schemas.microsoft.com/office/word/2010/wordprocessingDrawing" xmlns:wp="http://schemas.openxmlformats.org/drawingml/2006/wordprocessingDrawing" xmlns:w10="urn:schemas-microsoft-com:office:word" xmlns:w="http://schemas.openxmlformats.org/wordprocessingml/2006/main" xmlns:w14="http://schemas.microsoft.com/office/word/2010/wordml" xmlns:w15="http://schemas.microsoft.com/office/word/2012/wordml" xmlns:w16cex="http://schemas.microsoft.com/office/word/2018/wordml/cex" xmlns:w16cid="http://schemas.microsoft.com/office/word/2016/wordml/cid" xmlns:w16="http://schemas.microsoft.com/office/word/2018/wordml" xmlns:w16se="http://schemas.microsoft.com/office/word/2015/wordml/symex" xmlns:wpg="http://schemas.microsoft.com/office/word/2010/wordprocessingGroup" xmlns:wpi="http://schemas.microsoft.com/office/word/2010/wordprocessingInk" xmlns:wne="http://schemas.microsoft.com/office/word/2006/wordml" xmlns:wps="http://schemas.microsoft.com/office/word/2010/wordprocessingShape" mc:Ignorable="w14 w15 w16se w16cid w16 w16cex wp14">
+<w:document xmlns:wpc="http://schemas.microsoft.com/office/word/2010/wordprocessingCanvas" xmlns:cx="http://schemas.microsoft.com/office/drawing/2014/chartex" xmlns:cx1="http://schemas.microsoft.com/office/drawing/2015/9/8/chartex" xmlns:cx2="http://schemas.microsoft.com/office/drawing/2015/10/21/chartex" xmlns:cx3="http://schemas.microsoft.com/office/drawing/2016/5/9/chartex" xmlns:cx4="http://schemas.microsoft.com/office/drawing/2016/5/10/chartex" xmlns:cx5="http://schemas.microsoft.com/office/drawing/2016/5/11/chartex" xmlns:cx6="http://schemas.microsoft.com/office/drawing/2016/5/12/chartex" xmlns:cx7="http://schemas.microsoft.com/office/drawing/2016/5/13/chartex" xmlns:cx8="http://schemas.microsoft.com/office/drawing/2016/5/14/chartex" xmlns:mc="http://schemas.openxmlformats.org/markup-compatibility/2006" xmlns:aink="http://schemas.microsoft.com/office/drawing/2016/ink" xmlns:am3d="http://schemas.microsoft.com/office/drawing/2017/model3d" xmlns:o="urn:schemas-microsoft-com:office:office" xmlns:r="http://schemas.openxmlformats.org/officeDocument/2006/relationships" xmlns:m="http://schemas.openxmlformats.org/officeDocument/2006/math" xmlns:v="urn:schemas-microsoft-com:vml" xmlns:wp14="http://schemas.microsoft.com/office/word/2010/wordprocessingDrawing" xmlns:wp="http://schemas.openxmlformats.org/drawingml/2006/wordprocessingDrawing" xmlns:w10="urn:schemas-microsoft-com:office:word" xmlns:w="http://schemas.openxmlformats.org/wordprocessingml/2006/main" xmlns:w14="http://schemas.microsoft.com/office/word/2010/wordml" xmlns:w15="http://schemas.microsoft.com/office/word/2012/wordml" xmlns:w16cex="http://schemas.microsoft.com/office/word/2018/wordml/cex" xmlns:w16cid="http://schemas.microsoft.com/office/word/2016/wordml/cid" xmlns:w16="http://schemas.microsoft.com/office/word/2018/wordml" xmlns:w16sdtdh="http://schemas.microsoft.com/office/word/2020/wordml/sdtdatahash" xmlns:w16se="http://schemas.microsoft.com/office/word/2015/wordml/symex" xmlns:wpg="http://schemas.microsoft.com/office/word/2010/wordprocessingGroup" xmlns:wpi="http://schemas.microsoft.com/office/word/2010/wordprocessingInk" xmlns:wne="http://schemas.microsoft.com/office/word/2006/wordml" xmlns:wps="http://schemas.microsoft.com/office/word/2010/wordprocessingShape" mc:Ignorable="w14 w15 w16se w16cid w16 w16cex w16sdtdh wp14">
   <w:body>
     <w:p>
       <w:pPr>
         <w:pStyle w:val="Title"/>
         <w:rPr>
-          <w:lang w:val="en-US"/>
-        </w:rPr>
-      </w:pPr>
-      <w:r>
-        <w:rPr>
+          <w:rFonts w:ascii="Ubuntu Light" w:hAnsi="Ubuntu Light" w:cs="Arial"/>
+          <w:lang w:val="en-US"/>
+        </w:rPr>
+      </w:pPr>
+      <w:r>
+        <w:rPr>
+          <w:rFonts w:ascii="Ubuntu Light" w:hAnsi="Ubuntu Light" w:cs="Arial"/>
           <w:lang w:val="en-US"/>
         </w:rPr>
         <w:t xml:space="preserve">How to install nextnanopy </w:t>
@@ -19,67 +21,79 @@
     <w:p>
       <w:pPr>
         <w:rPr>
-          <w:lang w:val="en-US"/>
-        </w:rPr>
-      </w:pPr>
-    </w:p>
-    <w:p>
-      <w:pPr>
-        <w:rPr>
-          <w:lang w:val="en-US"/>
-        </w:rPr>
-      </w:pPr>
-      <w:r>
-        <w:rPr>
+          <w:rFonts w:ascii="Ubuntu Light" w:hAnsi="Ubuntu Light" w:cs="Arial"/>
+          <w:lang w:val="en-US"/>
+        </w:rPr>
+      </w:pPr>
+    </w:p>
+    <w:p>
+      <w:pPr>
+        <w:rPr>
+          <w:rFonts w:ascii="Ubuntu Light" w:hAnsi="Ubuntu Light" w:cs="Arial"/>
+          <w:lang w:val="en-US"/>
+        </w:rPr>
+      </w:pPr>
+      <w:r>
+        <w:rPr>
+          <w:rFonts w:ascii="Ubuntu Light" w:hAnsi="Ubuntu Light" w:cs="Arial"/>
           <w:lang w:val="en-US"/>
         </w:rPr>
         <w:t xml:space="preserve">Updated: </w:t>
       </w:r>
       <w:r>
         <w:rPr>
+          <w:rFonts w:ascii="Ubuntu Light" w:hAnsi="Ubuntu Light" w:cs="Arial"/>
           <w:lang w:val="en-US"/>
         </w:rPr>
         <w:t>11</w:t>
       </w:r>
       <w:r>
         <w:rPr>
-          <w:lang w:val="en-US"/>
-        </w:rPr>
-        <w:t>-11-2020</w:t>
-      </w:r>
-    </w:p>
-    <w:p>
-      <w:r>
-        <w:rPr>
-          <w:lang w:val="en-US"/>
-        </w:rPr>
-        <w:t>Contact: Junliang Wang (</w:t>
+          <w:rFonts w:ascii="Ubuntu Light" w:hAnsi="Ubuntu Light" w:cs="Arial"/>
+          <w:lang w:val="en-US"/>
+        </w:rPr>
+        <w:t>-</w:t>
+      </w:r>
+      <w:r>
+        <w:rPr>
+          <w:rFonts w:ascii="Ubuntu Light" w:hAnsi="Ubuntu Light" w:cs="Arial"/>
+          <w:lang w:val="en-US"/>
+        </w:rPr>
+        <w:t>03</w:t>
+      </w:r>
+      <w:r>
+        <w:rPr>
+          <w:rFonts w:ascii="Ubuntu Light" w:hAnsi="Ubuntu Light" w:cs="Arial"/>
+          <w:lang w:val="en-US"/>
+        </w:rPr>
+        <w:t>-202</w:t>
+      </w:r>
+      <w:r>
+        <w:rPr>
+          <w:rFonts w:ascii="Ubuntu Light" w:hAnsi="Ubuntu Light" w:cs="Arial"/>
+          <w:lang w:val="en-US"/>
+        </w:rPr>
+        <w:t>2</w:t>
+      </w:r>
+    </w:p>
+    <w:p>
+      <w:pPr>
+        <w:rPr>
+          <w:rFonts w:ascii="Ubuntu Light" w:hAnsi="Ubuntu Light" w:cs="Arial"/>
+        </w:rPr>
+      </w:pPr>
+      <w:r>
+        <w:rPr>
+          <w:rFonts w:ascii="Ubuntu Light" w:hAnsi="Ubuntu Light" w:cs="Arial"/>
+          <w:lang w:val="en-US"/>
+        </w:rPr>
+        <w:t xml:space="preserve">Contact: </w:t>
       </w:r>
       <w:hyperlink r:id="rId7" w:history="1">
         <w:r>
           <w:rPr>
             <w:rStyle w:val="Hyperlink"/>
-            <w:lang w:val="en-US"/>
-          </w:rPr>
-          <w:t>Junliang.wang.w@gmail.com</w:t>
-        </w:r>
-      </w:hyperlink>
-      <w:r>
-        <w:rPr>
-          <w:lang w:val="en-US"/>
-        </w:rPr>
-        <w:t xml:space="preserve">) </w:t>
-      </w:r>
-      <w:r>
-        <w:rPr>
-          <w:lang w:val="en-US"/>
-        </w:rPr>
-        <w:t xml:space="preserve">or </w:t>
-      </w:r>
-      <w:hyperlink r:id="rId8" w:history="1">
-        <w:r>
-          <w:rPr>
-            <w:rStyle w:val="Hyperlink"/>
+            <w:rFonts w:ascii="Ubuntu Light" w:hAnsi="Ubuntu Light" w:cs="Arial"/>
             <w:lang w:val="en-US"/>
           </w:rPr>
           <w:t>python@nextnano.com</w:t>
@@ -87,6 +101,7 @@
       </w:hyperlink>
       <w:r>
         <w:rPr>
+          <w:rFonts w:ascii="Ubuntu Light" w:hAnsi="Ubuntu Light" w:cs="Arial"/>
           <w:lang w:val="en-US"/>
         </w:rPr>
         <w:t xml:space="preserve"> </w:t>
@@ -96,11 +111,15 @@
       <w:pPr>
         <w:pStyle w:val="Heading1"/>
         <w:rPr>
-          <w:lang w:val="en-US"/>
-        </w:rPr>
-      </w:pPr>
-      <w:r>
-        <w:rPr>
+          <w:rFonts w:ascii="Ubuntu" w:hAnsi="Ubuntu" w:cs="Arial"/>
+          <w:color w:val="00B050"/>
+          <w:lang w:val="en-US"/>
+        </w:rPr>
+      </w:pPr>
+      <w:r>
+        <w:rPr>
+          <w:rFonts w:ascii="Ubuntu" w:hAnsi="Ubuntu" w:cs="Arial"/>
+          <w:color w:val="00B050"/>
           <w:lang w:val="en-US"/>
         </w:rPr>
         <w:t>Requirements</w:t>
@@ -114,45 +133,81 @@
           <w:numId w:val="4"/>
         </w:numPr>
         <w:rPr>
-          <w:lang w:val="en-US"/>
-        </w:rPr>
-      </w:pPr>
-      <w:r>
-        <w:rPr>
+          <w:rFonts w:ascii="Ubuntu Light" w:hAnsi="Ubuntu Light" w:cs="Arial"/>
+          <w:lang w:val="en-US"/>
+        </w:rPr>
+      </w:pPr>
+      <w:r>
+        <w:rPr>
+          <w:rFonts w:ascii="Ubuntu Light" w:hAnsi="Ubuntu Light" w:cs="Arial"/>
           <w:lang w:val="en-US"/>
         </w:rPr>
         <w:t>P</w:t>
       </w:r>
       <w:r>
         <w:rPr>
-          <w:lang w:val="en-US"/>
-        </w:rPr>
-        <w:t xml:space="preserve">ython 3 </w:t>
-      </w:r>
-      <w:r>
-        <w:rPr>
+          <w:rFonts w:ascii="Ubuntu Light" w:hAnsi="Ubuntu Light" w:cs="Arial"/>
+          <w:lang w:val="en-US"/>
+        </w:rPr>
+        <w:t>ython 3</w:t>
+      </w:r>
+      <w:r>
+        <w:rPr>
+          <w:rFonts w:ascii="Ubuntu Light" w:hAnsi="Ubuntu Light" w:cs="Arial"/>
+          <w:lang w:val="en-US"/>
+        </w:rPr>
+        <w:t>.8</w:t>
+      </w:r>
+      <w:r>
+        <w:rPr>
+          <w:rFonts w:ascii="Ubuntu Light" w:hAnsi="Ubuntu Light" w:cs="Arial"/>
+          <w:lang w:val="en-US"/>
+        </w:rPr>
+        <w:t xml:space="preserve"> or later</w:t>
+      </w:r>
+      <w:r>
+        <w:rPr>
+          <w:rFonts w:ascii="Ubuntu Light" w:hAnsi="Ubuntu Light" w:cs="Arial"/>
+          <w:lang w:val="en-US"/>
+        </w:rPr>
+        <w:t xml:space="preserve"> </w:t>
+      </w:r>
+      <w:r>
+        <w:rPr>
+          <w:rFonts w:ascii="Ubuntu Light" w:hAnsi="Ubuntu Light" w:cs="Arial"/>
           <w:lang w:val="en-US"/>
         </w:rPr>
         <w:t xml:space="preserve">(recommended installation </w:t>
       </w:r>
       <w:r>
         <w:rPr>
+          <w:rFonts w:ascii="Ubuntu Light" w:hAnsi="Ubuntu Light" w:cs="Arial"/>
           <w:lang w:val="en-US"/>
         </w:rPr>
         <w:t xml:space="preserve">with </w:t>
       </w:r>
-      <w:hyperlink r:id="rId9" w:history="1">
+      <w:hyperlink r:id="rId8" w:history="1">
         <w:r>
           <w:rPr>
             <w:rStyle w:val="Hyperlink"/>
+            <w:rFonts w:ascii="Ubuntu Light" w:hAnsi="Ubuntu Light" w:cs="Arial"/>
             <w:lang w:val="en-US"/>
           </w:rPr>
-          <w:t>anaconda</w:t>
+          <w:t>A</w:t>
+        </w:r>
+        <w:r>
+          <w:rPr>
+            <w:rStyle w:val="Hyperlink"/>
+            <w:rFonts w:ascii="Ubuntu Light" w:hAnsi="Ubuntu Light" w:cs="Arial"/>
+            <w:lang w:val="en-US"/>
+          </w:rPr>
+          <w:t>naconda</w:t>
         </w:r>
       </w:hyperlink>
       <w:r>
         <w:rPr>
           <w:rStyle w:val="Hyperlink"/>
+          <w:rFonts w:ascii="Ubuntu Light" w:hAnsi="Ubuntu Light" w:cs="Arial"/>
           <w:lang w:val="en-US"/>
         </w:rPr>
         <w:t>)</w:t>
@@ -161,6 +216,135 @@
     <w:p>
       <w:pPr>
         <w:rPr>
+          <w:rFonts w:ascii="Ubuntu Light" w:hAnsi="Ubuntu Light" w:cs="Arial"/>
+          <w:lang w:val="en-US"/>
+        </w:rPr>
+      </w:pPr>
+      <w:r>
+        <w:rPr>
+          <w:rFonts w:ascii="Ubuntu Light" w:hAnsi="Ubuntu Light" w:cs="Arial"/>
+          <w:lang w:val="en-US"/>
+        </w:rPr>
+        <w:t xml:space="preserve">Anaconda </w:t>
+      </w:r>
+      <w:r>
+        <w:rPr>
+          <w:rFonts w:ascii="Ubuntu Light" w:hAnsi="Ubuntu Light" w:cs="Arial"/>
+          <w:lang w:val="en-US"/>
+        </w:rPr>
+        <w:t xml:space="preserve">takes care of installing Python and managing packages and </w:t>
+      </w:r>
+      <w:r>
+        <w:rPr>
+          <w:rFonts w:ascii="Ubuntu Light" w:hAnsi="Ubuntu Light" w:cs="Arial"/>
+          <w:lang w:val="en-US"/>
+        </w:rPr>
+        <w:t xml:space="preserve">includes Anaconda Prompt, which is </w:t>
+      </w:r>
+      <w:r>
+        <w:rPr>
+          <w:rFonts w:ascii="Ubuntu Light" w:hAnsi="Ubuntu Light" w:cs="Arial"/>
+          <w:lang w:val="en-US"/>
+        </w:rPr>
+        <w:t>like a Command Prompt on Windows</w:t>
+      </w:r>
+      <w:r>
+        <w:rPr>
+          <w:rFonts w:ascii="Ubuntu Light" w:hAnsi="Ubuntu Light" w:cs="Arial"/>
+          <w:lang w:val="en-US"/>
+        </w:rPr>
+        <w:t xml:space="preserve"> or</w:t>
+      </w:r>
+      <w:r>
+        <w:rPr>
+          <w:rFonts w:ascii="Ubuntu Light" w:hAnsi="Ubuntu Light" w:cs="Arial"/>
+          <w:lang w:val="en-US"/>
+        </w:rPr>
+        <w:t xml:space="preserve"> Terminal on Linux/Mac</w:t>
+      </w:r>
+      <w:r>
+        <w:rPr>
+          <w:rFonts w:ascii="Ubuntu Light" w:hAnsi="Ubuntu Light" w:cs="Arial"/>
+          <w:lang w:val="en-US"/>
+        </w:rPr>
+        <w:t>.</w:t>
+      </w:r>
+    </w:p>
+    <w:p>
+      <w:pPr>
+        <w:rPr>
+          <w:rFonts w:ascii="Ubuntu Light" w:hAnsi="Ubuntu Light" w:cs="Arial"/>
+          <w:lang w:val="en-US"/>
+        </w:rPr>
+      </w:pPr>
+      <w:r>
+        <w:rPr>
+          <w:rFonts w:ascii="Ubuntu Light" w:hAnsi="Ubuntu Light" w:cs="Arial"/>
+          <w:lang w:val="en-US"/>
+        </w:rPr>
+        <w:t>If the a</w:t>
+      </w:r>
+      <w:r>
+        <w:rPr>
+          <w:rFonts w:ascii="Ubuntu Light" w:hAnsi="Ubuntu Light" w:cs="Arial"/>
+          <w:lang w:val="en-US"/>
+        </w:rPr>
+        <w:t>ccess</w:t>
+      </w:r>
+      <w:r>
+        <w:rPr>
+          <w:rFonts w:ascii="Ubuntu Light" w:hAnsi="Ubuntu Light" w:cs="Arial"/>
+          <w:lang w:val="en-US"/>
+        </w:rPr>
+        <w:t xml:space="preserve"> is</w:t>
+      </w:r>
+      <w:r>
+        <w:rPr>
+          <w:rFonts w:ascii="Ubuntu Light" w:hAnsi="Ubuntu Light" w:cs="Arial"/>
+          <w:lang w:val="en-US"/>
+        </w:rPr>
+        <w:t xml:space="preserve"> denied during installation, try to open </w:t>
+      </w:r>
+      <w:r>
+        <w:rPr>
+          <w:rFonts w:ascii="Ubuntu Light" w:hAnsi="Ubuntu Light" w:cs="Arial"/>
+          <w:lang w:val="en-US"/>
+        </w:rPr>
+        <w:t>A</w:t>
+      </w:r>
+      <w:r>
+        <w:rPr>
+          <w:rFonts w:ascii="Ubuntu Light" w:hAnsi="Ubuntu Light" w:cs="Arial"/>
+          <w:lang w:val="en-US"/>
+        </w:rPr>
+        <w:t xml:space="preserve">naconda </w:t>
+      </w:r>
+      <w:r>
+        <w:rPr>
+          <w:rFonts w:ascii="Ubuntu Light" w:hAnsi="Ubuntu Light" w:cs="Arial"/>
+          <w:lang w:val="en-US"/>
+        </w:rPr>
+        <w:t>P</w:t>
+      </w:r>
+      <w:r>
+        <w:rPr>
+          <w:rFonts w:ascii="Ubuntu Light" w:hAnsi="Ubuntu Light" w:cs="Arial"/>
+          <w:lang w:val="en-US"/>
+        </w:rPr>
+        <w:t>rompt with administrator rights</w:t>
+      </w:r>
+      <w:r>
+        <w:rPr>
+          <w:rFonts w:ascii="Ubuntu Light" w:hAnsi="Ubuntu Light" w:cs="Arial"/>
+          <w:lang w:val="en-US"/>
+        </w:rPr>
+        <w:t>.</w:t>
+      </w:r>
+    </w:p>
+    <w:p>
+      <w:pPr>
+        <w:rPr>
+          <w:rFonts w:ascii="Ubuntu Light" w:hAnsi="Ubuntu Light" w:cs="Arial"/>
           <w:lang w:val="en-US"/>
         </w:rPr>
       </w:pPr>
@@ -169,14 +353,99 @@
       <w:pPr>
         <w:pStyle w:val="Heading1"/>
         <w:rPr>
-          <w:lang w:val="en-US"/>
-        </w:rPr>
-      </w:pPr>
-      <w:r>
-        <w:rPr>
-          <w:lang w:val="en-US"/>
-        </w:rPr>
-        <w:t>Manually install nextnanopy</w:t>
+          <w:rFonts w:ascii="Ubuntu" w:hAnsi="Ubuntu" w:cs="Arial"/>
+          <w:color w:val="00B050"/>
+          <w:lang w:val="en-US"/>
+        </w:rPr>
+      </w:pPr>
+      <w:r>
+        <w:rPr>
+          <w:rFonts w:ascii="Ubuntu" w:hAnsi="Ubuntu" w:cs="Arial"/>
+          <w:color w:val="00B050"/>
+          <w:lang w:val="en-US"/>
+        </w:rPr>
+        <w:t xml:space="preserve">Option 1: </w:t>
+      </w:r>
+      <w:r>
+        <w:rPr>
+          <w:rFonts w:ascii="Ubuntu" w:hAnsi="Ubuntu" w:cs="Arial"/>
+          <w:color w:val="00B050"/>
+          <w:lang w:val="en-US"/>
+        </w:rPr>
+        <w:t>Manual install</w:t>
+      </w:r>
+      <w:r>
+        <w:rPr>
+          <w:rFonts w:ascii="Ubuntu" w:hAnsi="Ubuntu" w:cs="Arial"/>
+          <w:color w:val="00B050"/>
+          <w:lang w:val="en-US"/>
+        </w:rPr>
+        <w:t>ation</w:t>
+      </w:r>
+    </w:p>
+    <w:p>
+      <w:pPr>
+        <w:rPr>
+          <w:rFonts w:ascii="Ubuntu Light" w:hAnsi="Ubuntu Light"/>
+          <w:lang w:val="en-US"/>
+        </w:rPr>
+      </w:pPr>
+      <w:r>
+        <w:rPr>
+          <w:rFonts w:ascii="Ubuntu Light" w:hAnsi="Ubuntu Light"/>
+          <w:lang w:val="en-US"/>
+        </w:rPr>
+        <w:t xml:space="preserve">The advantage of manual installation is that you have all the templates stored locally, based on which you can immediately start writing your </w:t>
+      </w:r>
+      <w:r>
+        <w:rPr>
+          <w:rFonts w:ascii="Ubuntu Light" w:hAnsi="Ubuntu Light"/>
+          <w:lang w:val="en-US"/>
+        </w:rPr>
+        <w:t xml:space="preserve">own </w:t>
+      </w:r>
+      <w:r>
+        <w:rPr>
+          <w:rFonts w:ascii="Ubuntu Light" w:hAnsi="Ubuntu Light"/>
+          <w:lang w:val="en-US"/>
+        </w:rPr>
+        <w:t>Python script.</w:t>
+      </w:r>
+      <w:r>
+        <w:rPr>
+          <w:rFonts w:ascii="Ubuntu Light" w:hAnsi="Ubuntu Light"/>
+          <w:lang w:val="en-US"/>
+        </w:rPr>
+        <w:t xml:space="preserve"> </w:t>
+      </w:r>
+    </w:p>
+    <w:p>
+      <w:pPr>
+        <w:rPr>
+          <w:rFonts w:ascii="Ubuntu Light" w:hAnsi="Ubuntu Light"/>
+          <w:lang w:val="en-US"/>
+        </w:rPr>
+      </w:pPr>
+      <w:r>
+        <w:rPr>
+          <w:rFonts w:ascii="Ubuntu Light" w:hAnsi="Ubuntu Light"/>
+          <w:lang w:val="en-US"/>
+        </w:rPr>
+        <w:t>Nextnanopy is an open repository</w:t>
+      </w:r>
+      <w:r>
+        <w:rPr>
+          <w:rFonts w:ascii="Ubuntu Light" w:hAnsi="Ubuntu Light"/>
+          <w:lang w:val="en-US"/>
+        </w:rPr>
+        <w:t>;</w:t>
+      </w:r>
+      <w:r>
+        <w:rPr>
+          <w:rFonts w:ascii="Ubuntu Light" w:hAnsi="Ubuntu Light"/>
+          <w:lang w:val="en-US"/>
+        </w:rPr>
+        <w:t xml:space="preserve"> you are very welcome to contribute to the development!</w:t>
       </w:r>
     </w:p>
     <w:p>
@@ -187,15 +456,27 @@
           <w:numId w:val="1"/>
         </w:numPr>
         <w:rPr>
-          <w:lang w:val="en-US"/>
-        </w:rPr>
-      </w:pPr>
-      <w:r>
-        <w:rPr>
-          <w:lang w:val="en-US"/>
-        </w:rPr>
-        <w:t>Open the anaconda prompt (it is like a command windows)</w:t>
-      </w:r>
+          <w:rFonts w:ascii="Ubuntu Light" w:hAnsi="Ubuntu Light" w:cs="Arial"/>
+          <w:lang w:val="en-US"/>
+        </w:rPr>
+      </w:pPr>
+      <w:r>
+        <w:rPr>
+          <w:rFonts w:ascii="Ubuntu Light" w:hAnsi="Ubuntu Light" w:cs="Arial"/>
+          <w:lang w:val="en-US"/>
+        </w:rPr>
+        <w:t xml:space="preserve">Download the source from </w:t>
+      </w:r>
+      <w:hyperlink r:id="rId9" w:history="1">
+        <w:r>
+          <w:rPr>
+            <w:rStyle w:val="Hyperlink"/>
+            <w:rFonts w:ascii="Ubuntu Light" w:hAnsi="Ubuntu Light" w:cs="Arial"/>
+            <w:lang w:val="en-US"/>
+          </w:rPr>
+          <w:t>GitHub</w:t>
+        </w:r>
+      </w:hyperlink>
     </w:p>
     <w:p>
       <w:pPr>
@@ -205,14 +486,23 @@
           <w:numId w:val="1"/>
         </w:numPr>
         <w:rPr>
-          <w:lang w:val="en-US"/>
-        </w:rPr>
-      </w:pPr>
-      <w:r>
-        <w:rPr>
-          <w:lang w:val="en-US"/>
-        </w:rPr>
-        <w:t>Go to the directory of the nextnanopy project folder</w:t>
+          <w:rFonts w:ascii="Ubuntu Light" w:hAnsi="Ubuntu Light" w:cs="Arial"/>
+          <w:lang w:val="en-US"/>
+        </w:rPr>
+      </w:pPr>
+      <w:r>
+        <w:rPr>
+          <w:rFonts w:ascii="Ubuntu Light" w:hAnsi="Ubuntu Light" w:cs="Arial"/>
+          <w:lang w:val="en-US"/>
+        </w:rPr>
+        <w:t xml:space="preserve">Open the </w:t>
+      </w:r>
+      <w:r>
+        <w:rPr>
+          <w:rFonts w:ascii="Ubuntu Light" w:hAnsi="Ubuntu Light" w:cs="Arial"/>
+          <w:lang w:val="en-US"/>
+        </w:rPr>
+        <w:t>Anaconda Prompt</w:t>
       </w:r>
     </w:p>
     <w:p>
@@ -223,14 +513,16 @@
           <w:numId w:val="1"/>
         </w:numPr>
         <w:rPr>
-          <w:lang w:val="en-US"/>
-        </w:rPr>
-      </w:pPr>
-      <w:r>
-        <w:rPr>
-          <w:lang w:val="en-US"/>
-        </w:rPr>
-        <w:t>Type: python setup.py install</w:t>
+          <w:rFonts w:ascii="Ubuntu Light" w:hAnsi="Ubuntu Light" w:cs="Arial"/>
+          <w:lang w:val="en-US"/>
+        </w:rPr>
+      </w:pPr>
+      <w:r>
+        <w:rPr>
+          <w:rFonts w:ascii="Ubuntu Light" w:hAnsi="Ubuntu Light" w:cs="Arial"/>
+          <w:lang w:val="en-US"/>
+        </w:rPr>
+        <w:t>Go to the directory of the nextnanopy project folder</w:t>
       </w:r>
     </w:p>
     <w:p>
@@ -241,11 +533,49 @@
           <w:numId w:val="1"/>
         </w:numPr>
         <w:rPr>
-          <w:lang w:val="en-US"/>
-        </w:rPr>
-      </w:pPr>
-      <w:r>
-        <w:rPr>
+          <w:rFonts w:cstheme="minorHAnsi"/>
+          <w:shd w:val="pct15" w:color="auto" w:fill="FFFFFF"/>
+          <w:lang w:val="en-US"/>
+        </w:rPr>
+      </w:pPr>
+      <w:r>
+        <w:rPr>
+          <w:rFonts w:ascii="Ubuntu Light" w:hAnsi="Ubuntu Light" w:cs="Arial"/>
+          <w:lang w:val="en-US"/>
+        </w:rPr>
+        <w:t>Build by:</w:t>
+      </w:r>
+      <w:r>
+        <w:rPr>
+          <w:rFonts w:ascii="Ubuntu Light" w:hAnsi="Ubuntu Light" w:cs="Arial"/>
+          <w:lang w:val="en-US"/>
+        </w:rPr>
+        <w:br/>
+      </w:r>
+      <w:r>
+        <w:rPr>
+          <w:rFonts w:cstheme="minorHAnsi"/>
+          <w:shd w:val="pct15" w:color="auto" w:fill="FFFFFF"/>
+          <w:lang w:val="en-US"/>
+        </w:rPr>
+        <w:t>python setup.py install</w:t>
+      </w:r>
+    </w:p>
+    <w:p>
+      <w:pPr>
+        <w:pStyle w:val="ListParagraph"/>
+        <w:numPr>
+          <w:ilvl w:val="0"/>
+          <w:numId w:val="1"/>
+        </w:numPr>
+        <w:rPr>
+          <w:rFonts w:ascii="Ubuntu Light" w:hAnsi="Ubuntu Light" w:cs="Arial"/>
+          <w:lang w:val="en-US"/>
+        </w:rPr>
+      </w:pPr>
+      <w:r>
+        <w:rPr>
+          <w:rFonts w:ascii="Ubuntu Light" w:hAnsi="Ubuntu Light" w:cs="Arial"/>
           <w:lang w:val="en-US"/>
         </w:rPr>
         <w:t>Now you should be able to import nextnanopy package</w:t>
@@ -253,16 +583,180 @@
     </w:p>
     <w:p>
       <w:pPr>
+        <w:rPr>
+          <w:rFonts w:ascii="Ubuntu Light" w:hAnsi="Ubuntu Light" w:cs="Arial"/>
+          <w:lang w:val="en-US"/>
+        </w:rPr>
+      </w:pPr>
+      <w:r>
+        <w:rPr>
+          <w:rFonts w:ascii="Ubuntu Light" w:hAnsi="Ubuntu Light" w:cs="Arial"/>
+          <w:lang w:val="en-US"/>
+        </w:rPr>
+        <w:t>To upgrade to the latest version, from Anaconda Prompt,</w:t>
+      </w:r>
+    </w:p>
+    <w:p>
+      <w:pPr>
+        <w:pStyle w:val="ListParagraph"/>
+        <w:numPr>
+          <w:ilvl w:val="0"/>
+          <w:numId w:val="6"/>
+        </w:numPr>
+        <w:rPr>
+          <w:rFonts w:ascii="Ubuntu Light" w:hAnsi="Ubuntu Light" w:cs="Arial"/>
+          <w:lang w:val="en-US"/>
+        </w:rPr>
+      </w:pPr>
+      <w:r>
+        <w:rPr>
+          <w:rFonts w:ascii="Ubuntu Light" w:hAnsi="Ubuntu Light" w:cs="Arial"/>
+          <w:lang w:val="en-US"/>
+        </w:rPr>
+        <w:t>‘</w:t>
+      </w:r>
+      <w:proofErr w:type="gramStart"/>
+      <w:r>
+        <w:rPr>
+          <w:rFonts w:ascii="Ubuntu Light" w:hAnsi="Ubuntu Light" w:cs="Arial"/>
+          <w:lang w:val="en-US"/>
+        </w:rPr>
+        <w:t>git</w:t>
+      </w:r>
+      <w:proofErr w:type="gramEnd"/>
+      <w:r>
+        <w:rPr>
+          <w:rFonts w:ascii="Ubuntu Light" w:hAnsi="Ubuntu Light" w:cs="Arial"/>
+          <w:lang w:val="en-US"/>
+        </w:rPr>
+        <w:t xml:space="preserve"> pull’ the repository</w:t>
+      </w:r>
+    </w:p>
+    <w:p>
+      <w:pPr>
+        <w:pStyle w:val="ListParagraph"/>
+        <w:numPr>
+          <w:ilvl w:val="0"/>
+          <w:numId w:val="6"/>
+        </w:numPr>
+        <w:rPr>
+          <w:rFonts w:cstheme="minorHAnsi"/>
+          <w:shd w:val="pct15" w:color="auto" w:fill="FFFFFF"/>
+          <w:lang w:val="en-US"/>
+        </w:rPr>
+      </w:pPr>
+      <w:r>
+        <w:rPr>
+          <w:rFonts w:ascii="Ubuntu Light" w:hAnsi="Ubuntu Light" w:cs="Arial"/>
+          <w:lang w:val="en-US"/>
+        </w:rPr>
+        <w:t>Build by</w:t>
+      </w:r>
+      <w:r>
+        <w:rPr>
+          <w:rFonts w:ascii="Ubuntu Light" w:hAnsi="Ubuntu Light" w:cs="Arial"/>
+          <w:lang w:val="en-US"/>
+        </w:rPr>
+        <w:t>:</w:t>
+      </w:r>
+      <w:r>
+        <w:rPr>
+          <w:rFonts w:ascii="Ubuntu Light" w:hAnsi="Ubuntu Light" w:cs="Arial"/>
+          <w:lang w:val="en-US"/>
+        </w:rPr>
+        <w:br/>
+      </w:r>
+      <w:r>
+        <w:rPr>
+          <w:rFonts w:cstheme="minorHAnsi"/>
+          <w:shd w:val="pct15" w:color="auto" w:fill="FFFFFF"/>
+          <w:lang w:val="en-US"/>
+        </w:rPr>
+        <w:t>python setup.py install</w:t>
+      </w:r>
+    </w:p>
+    <w:p>
+      <w:pPr>
         <w:pStyle w:val="Heading1"/>
         <w:rPr>
-          <w:lang w:val="en-US"/>
-        </w:rPr>
-      </w:pPr>
-      <w:r>
-        <w:rPr>
-          <w:lang w:val="en-US"/>
-        </w:rPr>
-        <w:t>Automatic install nextnanopy (not implemented yet)</w:t>
+          <w:rFonts w:ascii="Ubuntu" w:hAnsi="Ubuntu" w:cs="Arial"/>
+          <w:color w:val="00B050"/>
+          <w:lang w:val="en-US"/>
+        </w:rPr>
+      </w:pPr>
+      <w:r>
+        <w:rPr>
+          <w:rFonts w:ascii="Ubuntu" w:hAnsi="Ubuntu" w:cs="Arial"/>
+          <w:color w:val="00B050"/>
+          <w:lang w:val="en-US"/>
+        </w:rPr>
+        <w:t xml:space="preserve">Option 2: </w:t>
+      </w:r>
+      <w:r>
+        <w:rPr>
+          <w:rFonts w:ascii="Ubuntu" w:hAnsi="Ubuntu" w:cs="Arial"/>
+          <w:color w:val="00B050"/>
+          <w:lang w:val="en-US"/>
+        </w:rPr>
+        <w:t>Automatic install</w:t>
+      </w:r>
+      <w:r>
+        <w:rPr>
+          <w:rFonts w:ascii="Ubuntu" w:hAnsi="Ubuntu" w:cs="Arial"/>
+          <w:color w:val="00B050"/>
+          <w:lang w:val="en-US"/>
+        </w:rPr>
+        <w:t>ation</w:t>
+      </w:r>
+    </w:p>
+    <w:p>
+      <w:pPr>
+        <w:rPr>
+          <w:rFonts w:ascii="Ubuntu Light" w:hAnsi="Ubuntu Light"/>
+          <w:lang w:val="en-US"/>
+        </w:rPr>
+      </w:pPr>
+      <w:r>
+        <w:rPr>
+          <w:rFonts w:ascii="Ubuntu Light" w:hAnsi="Ubuntu Light"/>
+          <w:lang w:val="en-US"/>
+        </w:rPr>
+        <w:t xml:space="preserve">The advantage of automatic installation is that </w:t>
+      </w:r>
+      <w:r>
+        <w:rPr>
+          <w:rFonts w:ascii="Ubuntu Light" w:hAnsi="Ubuntu Light"/>
+          <w:lang w:val="en-US"/>
+        </w:rPr>
+        <w:t>it</w:t>
+      </w:r>
+      <w:r>
+        <w:rPr>
+          <w:rFonts w:ascii="Ubuntu Light" w:hAnsi="Ubuntu Light"/>
+          <w:lang w:val="en-US"/>
+        </w:rPr>
+        <w:t xml:space="preserve"> does not require</w:t>
+      </w:r>
+      <w:r>
+        <w:rPr>
+          <w:rFonts w:ascii="Ubuntu Light" w:hAnsi="Ubuntu Light"/>
+          <w:lang w:val="en-US"/>
+        </w:rPr>
+        <w:t xml:space="preserve"> knowledge </w:t>
+      </w:r>
+      <w:r>
+        <w:rPr>
+          <w:rFonts w:ascii="Ubuntu Light" w:hAnsi="Ubuntu Light"/>
+          <w:lang w:val="en-US"/>
+        </w:rPr>
+        <w:t>of the GitHub repository</w:t>
+      </w:r>
+      <w:r>
+        <w:rPr>
+          <w:rFonts w:ascii="Ubuntu Light" w:hAnsi="Ubuntu Light"/>
+          <w:lang w:val="en-US"/>
+        </w:rPr>
+        <w:t>.</w:t>
       </w:r>
     </w:p>
     <w:p>
@@ -273,14 +767,44 @@
           <w:numId w:val="2"/>
         </w:numPr>
         <w:rPr>
-          <w:lang w:val="en-US"/>
-        </w:rPr>
-      </w:pPr>
-      <w:r>
-        <w:rPr>
-          <w:lang w:val="en-US"/>
-        </w:rPr>
-        <w:t>Open the anaconda prompt (it is like a command windows)</w:t>
+          <w:rFonts w:ascii="Ubuntu Light" w:hAnsi="Ubuntu Light" w:cs="Arial"/>
+          <w:lang w:val="en-US"/>
+        </w:rPr>
+      </w:pPr>
+      <w:r>
+        <w:rPr>
+          <w:rFonts w:ascii="Ubuntu Light" w:hAnsi="Ubuntu Light" w:cs="Arial"/>
+          <w:lang w:val="en-US"/>
+        </w:rPr>
+        <w:t xml:space="preserve">Open the </w:t>
+      </w:r>
+      <w:r>
+        <w:rPr>
+          <w:rFonts w:ascii="Ubuntu Light" w:hAnsi="Ubuntu Light" w:cs="Arial"/>
+          <w:lang w:val="en-US"/>
+        </w:rPr>
+        <w:t>A</w:t>
+      </w:r>
+      <w:r>
+        <w:rPr>
+          <w:rFonts w:ascii="Ubuntu Light" w:hAnsi="Ubuntu Light" w:cs="Arial"/>
+          <w:lang w:val="en-US"/>
+        </w:rPr>
+        <w:t xml:space="preserve">naconda </w:t>
+      </w:r>
+      <w:r>
+        <w:rPr>
+          <w:rFonts w:ascii="Ubuntu Light" w:hAnsi="Ubuntu Light" w:cs="Arial"/>
+          <w:lang w:val="en-US"/>
+        </w:rPr>
+        <w:t>P</w:t>
+      </w:r>
+      <w:r>
+        <w:rPr>
+          <w:rFonts w:ascii="Ubuntu Light" w:hAnsi="Ubuntu Light" w:cs="Arial"/>
+          <w:lang w:val="en-US"/>
+        </w:rPr>
+        <w:t>rompt</w:t>
       </w:r>
     </w:p>
     <w:p>
@@ -291,19 +815,77 @@
           <w:numId w:val="2"/>
         </w:numPr>
         <w:rPr>
-          <w:lang w:val="en-US"/>
-        </w:rPr>
-      </w:pPr>
-      <w:r>
-        <w:rPr>
-          <w:lang w:val="en-US"/>
-        </w:rPr>
-        <w:t>Type: pip install nextnanopy</w:t>
-      </w:r>
-    </w:p>
-    <w:p>
-      <w:pPr>
-        <w:rPr>
+          <w:rFonts w:cstheme="minorHAnsi"/>
+          <w:shd w:val="pct15" w:color="auto" w:fill="FFFFFF"/>
+          <w:lang w:val="en-US"/>
+        </w:rPr>
+      </w:pPr>
+      <w:r>
+        <w:rPr>
+          <w:rFonts w:ascii="Ubuntu Light" w:hAnsi="Ubuntu Light" w:cs="Arial"/>
+          <w:lang w:val="en-US"/>
+        </w:rPr>
+        <w:t xml:space="preserve">Type: </w:t>
+      </w:r>
+      <w:r>
+        <w:rPr>
+          <w:rFonts w:ascii="Ubuntu Light" w:hAnsi="Ubuntu Light" w:cs="Arial"/>
+          <w:lang w:val="en-US"/>
+        </w:rPr>
+        <w:br/>
+      </w:r>
+      <w:r>
+        <w:rPr>
+          <w:rFonts w:cstheme="minorHAnsi"/>
+          <w:shd w:val="pct15" w:color="auto" w:fill="FFFFFF"/>
+          <w:lang w:val="en-US"/>
+        </w:rPr>
+        <w:t>pip install nextnanopy</w:t>
+      </w:r>
+    </w:p>
+    <w:p>
+      <w:pPr>
+        <w:rPr>
+          <w:rFonts w:ascii="Ubuntu Light" w:hAnsi="Ubuntu Light" w:cs="Arial"/>
+          <w:lang w:val="en-US"/>
+        </w:rPr>
+      </w:pPr>
+      <w:r>
+        <w:rPr>
+          <w:rFonts w:ascii="Ubuntu Light" w:hAnsi="Ubuntu Light" w:cs="Arial"/>
+          <w:lang w:val="en-US"/>
+        </w:rPr>
+        <w:t>To upgrade to the latest version, from Anaconda Prompt, type:</w:t>
+      </w:r>
+    </w:p>
+    <w:p>
+      <w:pPr>
+        <w:rPr>
+          <w:rFonts w:cstheme="minorHAnsi"/>
+          <w:shd w:val="pct15" w:color="auto" w:fill="FFFFFF"/>
+          <w:lang w:val="en-US"/>
+        </w:rPr>
+      </w:pPr>
+      <w:r>
+        <w:rPr>
+          <w:rFonts w:cstheme="minorHAnsi"/>
+          <w:lang w:val="en-US"/>
+        </w:rPr>
+        <w:tab/>
+      </w:r>
+      <w:r>
+        <w:rPr>
+          <w:rFonts w:cstheme="minorHAnsi"/>
+          <w:shd w:val="pct15" w:color="auto" w:fill="FFFFFF"/>
+          <w:lang w:val="en-US"/>
+        </w:rPr>
+        <w:t>pip install --upgrade nextnanopy</w:t>
+      </w:r>
+    </w:p>
+    <w:p>
+      <w:pPr>
+        <w:rPr>
+          <w:rFonts w:ascii="Ubuntu Light" w:hAnsi="Ubuntu Light" w:cs="Arial"/>
           <w:lang w:val="en-US"/>
         </w:rPr>
       </w:pPr>
@@ -312,116 +894,545 @@
       <w:pPr>
         <w:pStyle w:val="Heading1"/>
         <w:rPr>
-          <w:lang w:val="en-US"/>
-        </w:rPr>
-      </w:pPr>
-      <w:r>
-        <w:rPr>
-          <w:lang w:val="en-US"/>
-        </w:rPr>
-        <w:t>If you have an error related with…</w:t>
-      </w:r>
-    </w:p>
-    <w:p>
-      <w:pPr>
-        <w:pStyle w:val="ListParagraph"/>
+          <w:rFonts w:ascii="Ubuntu" w:hAnsi="Ubuntu" w:cs="Arial"/>
+          <w:color w:val="00B050"/>
+          <w:lang w:val="en-US"/>
+        </w:rPr>
+      </w:pPr>
+      <w:r>
+        <w:rPr>
+          <w:rFonts w:ascii="Ubuntu" w:hAnsi="Ubuntu" w:cs="Arial"/>
+          <w:color w:val="00B050"/>
+          <w:lang w:val="en-US"/>
+        </w:rPr>
+        <w:lastRenderedPageBreak/>
+        <w:t>Dependencies</w:t>
+      </w:r>
+    </w:p>
+    <w:p>
+      <w:pPr>
+        <w:pStyle w:val="Heading1"/>
+        <w:rPr>
+          <w:rFonts w:ascii="Ubuntu Light" w:eastAsiaTheme="minorEastAsia" w:hAnsi="Ubuntu Light" w:cstheme="minorBidi"/>
+          <w:color w:val="auto"/>
+          <w:sz w:val="22"/>
+          <w:szCs w:val="22"/>
+          <w:lang w:val="en-US"/>
+        </w:rPr>
+      </w:pPr>
+      <w:r>
+        <w:rPr>
+          <w:rFonts w:ascii="Ubuntu Light" w:eastAsiaTheme="minorEastAsia" w:hAnsi="Ubuntu Light" w:cstheme="minorBidi"/>
+          <w:color w:val="auto"/>
+          <w:sz w:val="22"/>
+          <w:szCs w:val="22"/>
+          <w:lang w:val="en-US"/>
+        </w:rPr>
+        <w:t>Necessary</w:t>
+      </w:r>
+      <w:r>
+        <w:rPr>
+          <w:rFonts w:ascii="Ubuntu Light" w:eastAsiaTheme="minorEastAsia" w:hAnsi="Ubuntu Light" w:cstheme="minorBidi"/>
+          <w:color w:val="auto"/>
+          <w:sz w:val="22"/>
+          <w:szCs w:val="22"/>
+          <w:lang w:val="en-US"/>
+        </w:rPr>
+        <w:t xml:space="preserve"> packages</w:t>
+      </w:r>
+      <w:r>
+        <w:rPr>
+          <w:rFonts w:ascii="Ubuntu Light" w:eastAsiaTheme="minorEastAsia" w:hAnsi="Ubuntu Light" w:cstheme="minorBidi"/>
+          <w:color w:val="auto"/>
+          <w:sz w:val="22"/>
+          <w:szCs w:val="22"/>
+          <w:lang w:val="en-US"/>
+        </w:rPr>
+        <w:t>:</w:t>
+      </w:r>
+    </w:p>
+    <w:p>
+      <w:pPr>
+        <w:pStyle w:val="Heading1"/>
         <w:numPr>
           <w:ilvl w:val="0"/>
-          <w:numId w:val="5"/>
+          <w:numId w:val="4"/>
         </w:numPr>
         <w:rPr>
-          <w:lang w:val="en-US"/>
-        </w:rPr>
-      </w:pPr>
-      <w:r>
-        <w:rPr>
-          <w:lang w:val="en-US"/>
-        </w:rPr>
-        <w:t>Access denied during installation, try to open anaconda prompt with administrator rights</w:t>
-      </w:r>
-    </w:p>
-    <w:p>
-      <w:pPr>
-        <w:pStyle w:val="ListParagraph"/>
+          <w:rFonts w:ascii="Ubuntu Light" w:eastAsiaTheme="minorEastAsia" w:hAnsi="Ubuntu Light" w:cstheme="minorBidi"/>
+          <w:color w:val="auto"/>
+          <w:sz w:val="22"/>
+          <w:szCs w:val="22"/>
+          <w:lang w:val="en-US"/>
+        </w:rPr>
+      </w:pPr>
+      <w:hyperlink r:id="rId10" w:history="1">
+        <w:r>
+          <w:rPr>
+            <w:rStyle w:val="Hyperlink"/>
+            <w:rFonts w:ascii="Ubuntu Light" w:eastAsiaTheme="minorEastAsia" w:hAnsi="Ubuntu Light" w:cstheme="minorBidi"/>
+            <w:sz w:val="22"/>
+            <w:szCs w:val="22"/>
+            <w:lang w:val="en-US"/>
+          </w:rPr>
+          <w:t>Python</w:t>
+        </w:r>
+      </w:hyperlink>
+      <w:r>
+        <w:rPr>
+          <w:rFonts w:ascii="Ubuntu Light" w:eastAsiaTheme="minorEastAsia" w:hAnsi="Ubuntu Light" w:cstheme="minorBidi"/>
+          <w:color w:val="auto"/>
+          <w:sz w:val="22"/>
+          <w:szCs w:val="22"/>
+          <w:lang w:val="en-US"/>
+        </w:rPr>
+        <w:t xml:space="preserve"> (tested with 3.8)</w:t>
+      </w:r>
+    </w:p>
+    <w:p>
+      <w:pPr>
+        <w:pStyle w:val="Heading1"/>
         <w:numPr>
           <w:ilvl w:val="0"/>
-          <w:numId w:val="5"/>
+          <w:numId w:val="4"/>
         </w:numPr>
         <w:rPr>
-          <w:lang w:val="en-US"/>
-        </w:rPr>
-      </w:pPr>
-      <w:r>
-        <w:rPr>
-          <w:lang w:val="en-US"/>
-        </w:rPr>
-        <w:t>numpy, type: conda install numpy</w:t>
-      </w:r>
-    </w:p>
-    <w:p>
-      <w:pPr>
-        <w:pStyle w:val="ListParagraph"/>
+          <w:rFonts w:ascii="Ubuntu Light" w:eastAsiaTheme="minorEastAsia" w:hAnsi="Ubuntu Light" w:cstheme="minorBidi"/>
+          <w:color w:val="auto"/>
+          <w:sz w:val="22"/>
+          <w:szCs w:val="22"/>
+          <w:lang w:val="en-US"/>
+        </w:rPr>
+      </w:pPr>
+      <w:hyperlink r:id="rId11" w:history="1">
+        <w:r>
+          <w:rPr>
+            <w:rStyle w:val="Hyperlink"/>
+            <w:rFonts w:ascii="Ubuntu Light" w:eastAsiaTheme="minorEastAsia" w:hAnsi="Ubuntu Light" w:cstheme="minorBidi"/>
+            <w:sz w:val="22"/>
+            <w:szCs w:val="22"/>
+            <w:lang w:val="en-US"/>
+          </w:rPr>
+          <w:t>NumPy</w:t>
+        </w:r>
+      </w:hyperlink>
+    </w:p>
+    <w:p>
+      <w:pPr>
+        <w:pStyle w:val="Heading1"/>
         <w:numPr>
           <w:ilvl w:val="0"/>
-          <w:numId w:val="5"/>
+          <w:numId w:val="4"/>
         </w:numPr>
         <w:rPr>
-          <w:lang w:val="en-US"/>
-        </w:rPr>
-      </w:pPr>
-      <w:r>
-        <w:rPr>
-          <w:lang w:val="en-US"/>
-        </w:rPr>
-        <w:t>Shapely, type: conda install Shapely</w:t>
-      </w:r>
-    </w:p>
-    <w:p>
-      <w:pPr>
-        <w:pStyle w:val="ListParagraph"/>
+          <w:rFonts w:ascii="Ubuntu Light" w:eastAsiaTheme="minorEastAsia" w:hAnsi="Ubuntu Light" w:cstheme="minorBidi"/>
+          <w:color w:val="auto"/>
+          <w:sz w:val="22"/>
+          <w:szCs w:val="22"/>
+          <w:lang w:val="en-US"/>
+        </w:rPr>
+      </w:pPr>
+      <w:hyperlink r:id="rId12" w:history="1">
+        <w:proofErr w:type="spellStart"/>
+        <w:r>
+          <w:rPr>
+            <w:rStyle w:val="Hyperlink"/>
+            <w:rFonts w:ascii="Ubuntu Light" w:eastAsiaTheme="minorEastAsia" w:hAnsi="Ubuntu Light" w:cstheme="minorBidi"/>
+            <w:sz w:val="22"/>
+            <w:szCs w:val="22"/>
+            <w:lang w:val="en-US"/>
+          </w:rPr>
+          <w:t>PyVista</w:t>
+        </w:r>
+        <w:proofErr w:type="spellEnd"/>
+      </w:hyperlink>
+      <w:r>
+        <w:rPr>
+          <w:rFonts w:ascii="Ubuntu Light" w:eastAsiaTheme="minorEastAsia" w:hAnsi="Ubuntu Light" w:cstheme="minorBidi"/>
+          <w:color w:val="auto"/>
+          <w:sz w:val="22"/>
+          <w:szCs w:val="22"/>
+          <w:lang w:val="en-US"/>
+        </w:rPr>
+        <w:t xml:space="preserve"> (to load VTK files)</w:t>
+      </w:r>
+    </w:p>
+    <w:p>
+      <w:pPr>
+        <w:pStyle w:val="Heading1"/>
+        <w:rPr>
+          <w:rFonts w:ascii="Ubuntu Light" w:eastAsiaTheme="minorEastAsia" w:hAnsi="Ubuntu Light" w:cstheme="minorBidi"/>
+          <w:color w:val="auto"/>
+          <w:sz w:val="22"/>
+          <w:szCs w:val="22"/>
+          <w:lang w:val="en-US"/>
+        </w:rPr>
+      </w:pPr>
+    </w:p>
+    <w:p>
+      <w:pPr>
+        <w:pStyle w:val="Heading1"/>
+        <w:rPr>
+          <w:rFonts w:ascii="Ubuntu Light" w:eastAsiaTheme="minorEastAsia" w:hAnsi="Ubuntu Light" w:cstheme="minorBidi"/>
+          <w:color w:val="auto"/>
+          <w:sz w:val="22"/>
+          <w:szCs w:val="22"/>
+          <w:lang w:val="en-US"/>
+        </w:rPr>
+      </w:pPr>
+      <w:r>
+        <w:rPr>
+          <w:rFonts w:ascii="Ubuntu Light" w:eastAsiaTheme="minorEastAsia" w:hAnsi="Ubuntu Light" w:cstheme="minorBidi"/>
+          <w:color w:val="auto"/>
+          <w:sz w:val="22"/>
+          <w:szCs w:val="22"/>
+          <w:lang w:val="en-US"/>
+        </w:rPr>
+        <w:t>Optional</w:t>
+      </w:r>
+      <w:r>
+        <w:rPr>
+          <w:rFonts w:ascii="Ubuntu Light" w:eastAsiaTheme="minorEastAsia" w:hAnsi="Ubuntu Light" w:cstheme="minorBidi"/>
+          <w:color w:val="auto"/>
+          <w:sz w:val="22"/>
+          <w:szCs w:val="22"/>
+          <w:lang w:val="en-US"/>
+        </w:rPr>
+        <w:t xml:space="preserve"> packages to enhance nextnanopy</w:t>
+      </w:r>
+      <w:r>
+        <w:rPr>
+          <w:rFonts w:ascii="Ubuntu Light" w:eastAsiaTheme="minorEastAsia" w:hAnsi="Ubuntu Light" w:cstheme="minorBidi"/>
+          <w:color w:val="auto"/>
+          <w:sz w:val="22"/>
+          <w:szCs w:val="22"/>
+          <w:lang w:val="en-US"/>
+        </w:rPr>
+        <w:t>:</w:t>
+      </w:r>
+    </w:p>
+    <w:p>
+      <w:pPr>
+        <w:pStyle w:val="Heading1"/>
         <w:numPr>
           <w:ilvl w:val="0"/>
-          <w:numId w:val="5"/>
+          <w:numId w:val="8"/>
         </w:numPr>
         <w:rPr>
-          <w:lang w:val="en-US"/>
-        </w:rPr>
-      </w:pPr>
-      <w:r>
-        <w:rPr>
-          <w:lang w:val="en-US"/>
-        </w:rPr>
-        <w:t>gdspy, type: pip install gdspy</w:t>
-      </w:r>
-    </w:p>
-    <w:p>
-      <w:pPr>
-        <w:pStyle w:val="ListParagraph"/>
+          <w:rFonts w:ascii="Ubuntu Light" w:eastAsiaTheme="minorEastAsia" w:hAnsi="Ubuntu Light" w:cstheme="minorBidi"/>
+          <w:color w:val="auto"/>
+          <w:sz w:val="22"/>
+          <w:szCs w:val="22"/>
+          <w:lang w:val="en-US"/>
+        </w:rPr>
+      </w:pPr>
+      <w:hyperlink r:id="rId13" w:history="1">
+        <w:proofErr w:type="spellStart"/>
+        <w:r>
+          <w:rPr>
+            <w:rStyle w:val="Hyperlink"/>
+            <w:rFonts w:ascii="Ubuntu Light" w:eastAsiaTheme="minorEastAsia" w:hAnsi="Ubuntu Light" w:cstheme="minorBidi"/>
+            <w:sz w:val="22"/>
+            <w:szCs w:val="22"/>
+            <w:lang w:val="en-US"/>
+          </w:rPr>
+          <w:t>Gdspy</w:t>
+        </w:r>
+        <w:proofErr w:type="spellEnd"/>
+      </w:hyperlink>
+      <w:r>
+        <w:rPr>
+          <w:rFonts w:ascii="Ubuntu Light" w:eastAsiaTheme="minorEastAsia" w:hAnsi="Ubuntu Light" w:cstheme="minorBidi"/>
+          <w:color w:val="auto"/>
+          <w:sz w:val="22"/>
+          <w:szCs w:val="22"/>
+          <w:lang w:val="en-US"/>
+        </w:rPr>
+        <w:t xml:space="preserve"> (to import </w:t>
+      </w:r>
+      <w:proofErr w:type="spellStart"/>
+      <w:r>
+        <w:rPr>
+          <w:rFonts w:ascii="Ubuntu Light" w:eastAsiaTheme="minorEastAsia" w:hAnsi="Ubuntu Light" w:cstheme="minorBidi"/>
+          <w:color w:val="auto"/>
+          <w:sz w:val="22"/>
+          <w:szCs w:val="22"/>
+          <w:lang w:val="en-US"/>
+        </w:rPr>
+        <w:t>gds</w:t>
+      </w:r>
+      <w:proofErr w:type="spellEnd"/>
+      <w:r>
+        <w:rPr>
+          <w:rFonts w:ascii="Ubuntu Light" w:eastAsiaTheme="minorEastAsia" w:hAnsi="Ubuntu Light" w:cstheme="minorBidi"/>
+          <w:color w:val="auto"/>
+          <w:sz w:val="22"/>
+          <w:szCs w:val="22"/>
+          <w:lang w:val="en-US"/>
+        </w:rPr>
+        <w:t xml:space="preserve"> files)</w:t>
+      </w:r>
+    </w:p>
+    <w:p>
+      <w:pPr>
+        <w:pStyle w:val="Heading1"/>
         <w:numPr>
           <w:ilvl w:val="0"/>
-          <w:numId w:val="5"/>
+          <w:numId w:val="8"/>
         </w:numPr>
         <w:rPr>
-          <w:lang w:val="en-US"/>
-        </w:rPr>
-      </w:pPr>
-      <w:r>
-        <w:rPr>
-          <w:lang w:val="en-US"/>
-        </w:rPr>
-        <w:t>matplotlib, type: conda install matplotlib</w:t>
+          <w:rFonts w:ascii="Ubuntu Light" w:eastAsiaTheme="minorEastAsia" w:hAnsi="Ubuntu Light" w:cstheme="minorBidi"/>
+          <w:color w:val="auto"/>
+          <w:sz w:val="22"/>
+          <w:szCs w:val="22"/>
+          <w:lang w:val="en-US"/>
+        </w:rPr>
+      </w:pPr>
+      <w:hyperlink r:id="rId14" w:history="1">
+        <w:r>
+          <w:rPr>
+            <w:rStyle w:val="Hyperlink"/>
+            <w:rFonts w:ascii="Ubuntu Light" w:eastAsiaTheme="minorEastAsia" w:hAnsi="Ubuntu Light" w:cstheme="minorBidi"/>
+            <w:sz w:val="22"/>
+            <w:szCs w:val="22"/>
+            <w:lang w:val="en-US"/>
+          </w:rPr>
+          <w:t>Shapely</w:t>
+        </w:r>
+      </w:hyperlink>
+      <w:r>
+        <w:rPr>
+          <w:rFonts w:ascii="Ubuntu Light" w:eastAsiaTheme="minorEastAsia" w:hAnsi="Ubuntu Light" w:cstheme="minorBidi"/>
+          <w:color w:val="auto"/>
+          <w:sz w:val="22"/>
+          <w:szCs w:val="22"/>
+          <w:lang w:val="en-US"/>
+        </w:rPr>
+        <w:t xml:space="preserve"> (to manipulate polygons from </w:t>
+      </w:r>
+      <w:proofErr w:type="spellStart"/>
+      <w:r>
+        <w:rPr>
+          <w:rFonts w:ascii="Ubuntu Light" w:eastAsiaTheme="minorEastAsia" w:hAnsi="Ubuntu Light" w:cstheme="minorBidi"/>
+          <w:color w:val="auto"/>
+          <w:sz w:val="22"/>
+          <w:szCs w:val="22"/>
+          <w:lang w:val="en-US"/>
+        </w:rPr>
+        <w:t>gds</w:t>
+      </w:r>
+      <w:proofErr w:type="spellEnd"/>
+      <w:r>
+        <w:rPr>
+          <w:rFonts w:ascii="Ubuntu Light" w:eastAsiaTheme="minorEastAsia" w:hAnsi="Ubuntu Light" w:cstheme="minorBidi"/>
+          <w:color w:val="auto"/>
+          <w:sz w:val="22"/>
+          <w:szCs w:val="22"/>
+          <w:lang w:val="en-US"/>
+        </w:rPr>
+        <w:t xml:space="preserve"> files)</w:t>
       </w:r>
     </w:p>
     <w:p>
       <w:pPr>
         <w:pStyle w:val="Heading1"/>
-        <w:rPr>
-          <w:lang w:val="en-US"/>
-        </w:rPr>
-      </w:pPr>
+        <w:numPr>
+          <w:ilvl w:val="0"/>
+          <w:numId w:val="8"/>
+        </w:numPr>
+        <w:rPr>
+          <w:rFonts w:ascii="Ubuntu Light" w:eastAsiaTheme="minorEastAsia" w:hAnsi="Ubuntu Light" w:cstheme="minorBidi"/>
+          <w:color w:val="auto"/>
+          <w:sz w:val="22"/>
+          <w:szCs w:val="22"/>
+          <w:lang w:val="en-US"/>
+        </w:rPr>
+      </w:pPr>
+      <w:hyperlink r:id="rId15" w:history="1">
+        <w:r>
+          <w:rPr>
+            <w:rStyle w:val="Hyperlink"/>
+            <w:rFonts w:ascii="Ubuntu Light" w:eastAsiaTheme="minorEastAsia" w:hAnsi="Ubuntu Light" w:cstheme="minorBidi"/>
+            <w:sz w:val="22"/>
+            <w:szCs w:val="22"/>
+            <w:lang w:val="en-US"/>
+          </w:rPr>
+          <w:t>Matplotlib</w:t>
+        </w:r>
+      </w:hyperlink>
+      <w:r>
+        <w:rPr>
+          <w:rFonts w:ascii="Ubuntu Light" w:eastAsiaTheme="minorEastAsia" w:hAnsi="Ubuntu Light" w:cstheme="minorBidi"/>
+          <w:color w:val="auto"/>
+          <w:sz w:val="22"/>
+          <w:szCs w:val="22"/>
+          <w:lang w:val="en-US"/>
+        </w:rPr>
+        <w:t xml:space="preserve"> (to visualize imported polygons)</w:t>
+      </w:r>
+    </w:p>
+    <w:p>
+      <w:pPr>
+        <w:pStyle w:val="Heading1"/>
+        <w:numPr>
+          <w:ilvl w:val="0"/>
+          <w:numId w:val="8"/>
+        </w:numPr>
+        <w:rPr>
+          <w:rFonts w:ascii="Ubuntu Light" w:eastAsiaTheme="minorEastAsia" w:hAnsi="Ubuntu Light" w:cstheme="minorBidi"/>
+          <w:color w:val="auto"/>
+          <w:sz w:val="22"/>
+          <w:szCs w:val="22"/>
+          <w:lang w:val="en-US"/>
+        </w:rPr>
+      </w:pPr>
+      <w:hyperlink r:id="rId16" w:history="1">
+        <w:r>
+          <w:rPr>
+            <w:rStyle w:val="Hyperlink"/>
+            <w:rFonts w:ascii="Ubuntu Light" w:eastAsiaTheme="minorEastAsia" w:hAnsi="Ubuntu Light" w:cstheme="minorBidi"/>
+            <w:sz w:val="22"/>
+            <w:szCs w:val="22"/>
+            <w:lang w:val="en-US"/>
+          </w:rPr>
+          <w:t>Cycler</w:t>
+        </w:r>
+      </w:hyperlink>
+      <w:r>
+        <w:rPr>
+          <w:rFonts w:ascii="Ubuntu Light" w:eastAsiaTheme="minorEastAsia" w:hAnsi="Ubuntu Light" w:cstheme="minorBidi"/>
+          <w:color w:val="auto"/>
+          <w:sz w:val="22"/>
+          <w:szCs w:val="22"/>
+          <w:lang w:val="en-US"/>
+        </w:rPr>
+        <w:t xml:space="preserve"> (to visualize imported polygons)</w:t>
+      </w:r>
+      <w:r>
+        <w:rPr>
+          <w:rFonts w:ascii="Ubuntu Light" w:eastAsiaTheme="minorEastAsia" w:hAnsi="Ubuntu Light" w:cstheme="minorBidi"/>
+          <w:color w:val="auto"/>
+          <w:sz w:val="22"/>
+          <w:szCs w:val="22"/>
+          <w:lang w:val="en-US"/>
+        </w:rPr>
+        <w:t xml:space="preserve"> </w:t>
+      </w:r>
+    </w:p>
+    <w:p>
+      <w:pPr>
+        <w:rPr>
+          <w:lang w:val="en-US"/>
+        </w:rPr>
+      </w:pPr>
+    </w:p>
+    <w:p>
+      <w:pPr>
+        <w:rPr>
+          <w:rFonts w:ascii="Ubuntu Light" w:hAnsi="Ubuntu Light"/>
+          <w:lang w:val="en-US"/>
+        </w:rPr>
+      </w:pPr>
+      <w:r>
+        <w:rPr>
+          <w:rFonts w:ascii="Ubuntu Light" w:hAnsi="Ubuntu Light"/>
+          <w:lang w:val="en-US"/>
+        </w:rPr>
+        <w:t>Many of the</w:t>
+      </w:r>
+      <w:r>
+        <w:rPr>
+          <w:rFonts w:ascii="Ubuntu Light" w:hAnsi="Ubuntu Light"/>
+          <w:lang w:val="en-US"/>
+        </w:rPr>
+        <w:t>se packages</w:t>
+      </w:r>
+      <w:r>
+        <w:rPr>
+          <w:rFonts w:ascii="Ubuntu Light" w:hAnsi="Ubuntu Light"/>
+          <w:lang w:val="en-US"/>
+        </w:rPr>
+        <w:t xml:space="preserve"> come with Anaconda.</w:t>
+      </w:r>
+      <w:r>
+        <w:rPr>
+          <w:rFonts w:ascii="Ubuntu Light" w:hAnsi="Ubuntu Light"/>
+          <w:lang w:val="en-US"/>
+        </w:rPr>
+        <w:t xml:space="preserve"> </w:t>
+      </w:r>
+      <w:r>
+        <w:rPr>
+          <w:rFonts w:ascii="Ubuntu Light" w:hAnsi="Ubuntu Light"/>
+          <w:lang w:val="en-US"/>
+        </w:rPr>
+        <w:t xml:space="preserve">If any package is missing, you </w:t>
+      </w:r>
+      <w:r>
+        <w:rPr>
+          <w:rFonts w:ascii="Ubuntu Light" w:hAnsi="Ubuntu Light"/>
+          <w:lang w:val="en-US"/>
+        </w:rPr>
+        <w:t xml:space="preserve">can install </w:t>
+      </w:r>
+      <w:r>
+        <w:rPr>
+          <w:rFonts w:ascii="Ubuntu Light" w:hAnsi="Ubuntu Light"/>
+          <w:lang w:val="en-US"/>
+        </w:rPr>
+        <w:t>from Anaconda Prompt with</w:t>
+      </w:r>
+      <w:r>
+        <w:rPr>
+          <w:rFonts w:ascii="Ubuntu Light" w:hAnsi="Ubuntu Light"/>
+          <w:lang w:val="en-US"/>
+        </w:rPr>
+        <w:t>:</w:t>
+      </w:r>
+    </w:p>
+    <w:p>
+      <w:pPr>
+        <w:ind w:firstLine="720"/>
+        <w:rPr>
+          <w:shd w:val="pct15" w:color="auto" w:fill="FFFFFF"/>
+          <w:lang w:val="en-US"/>
+        </w:rPr>
+      </w:pPr>
+      <w:proofErr w:type="spellStart"/>
+      <w:r>
+        <w:rPr>
+          <w:shd w:val="pct15" w:color="auto" w:fill="FFFFFF"/>
+          <w:lang w:val="en-US"/>
+        </w:rPr>
+        <w:t>conda</w:t>
+      </w:r>
+      <w:proofErr w:type="spellEnd"/>
+      <w:r>
+        <w:rPr>
+          <w:shd w:val="pct15" w:color="auto" w:fill="FFFFFF"/>
+          <w:lang w:val="en-US"/>
+        </w:rPr>
+        <w:t xml:space="preserve"> install &lt;</w:t>
+      </w:r>
+      <w:proofErr w:type="spellStart"/>
+      <w:r>
+        <w:rPr>
+          <w:shd w:val="pct15" w:color="auto" w:fill="FFFFFF"/>
+          <w:lang w:val="en-US"/>
+        </w:rPr>
+        <w:t>package_name</w:t>
+      </w:r>
+      <w:proofErr w:type="spellEnd"/>
+      <w:r>
+        <w:rPr>
+          <w:shd w:val="pct15" w:color="auto" w:fill="FFFFFF"/>
+          <w:lang w:val="en-US"/>
+        </w:rPr>
+        <w:t>&gt;</w:t>
+      </w:r>
     </w:p>
     <w:sectPr>
-      <w:footerReference w:type="default" r:id="rId10"/>
+      <w:footerReference w:type="default" r:id="rId17"/>
       <w:pgSz w:w="11906" w:h="16838"/>
       <w:pgMar w:top="1440" w:right="1440" w:bottom="1440" w:left="1440" w:header="720" w:footer="720" w:gutter="0"/>
       <w:cols w:space="720"/>
@@ -432,7 +1443,7 @@
 </file>
 
 <file path=word/endnotes.xml><?xml version="1.0" encoding="utf-8"?>
-<w:endnotes xmlns:wpc="http://schemas.microsoft.com/office/word/2010/wordprocessingCanvas" xmlns:cx="http://schemas.microsoft.com/office/drawing/2014/chartex" xmlns:cx1="http://schemas.microsoft.com/office/drawing/2015/9/8/chartex" xmlns:cx2="http://schemas.microsoft.com/office/drawing/2015/10/21/chartex" xmlns:cx3="http://schemas.microsoft.com/office/drawing/2016/5/9/chartex" xmlns:cx4="http://schemas.microsoft.com/office/drawing/2016/5/10/chartex" xmlns:cx5="http://schemas.microsoft.com/office/drawing/2016/5/11/chartex" xmlns:cx6="http://schemas.microsoft.com/office/drawing/2016/5/12/chartex" xmlns:cx7="http://schemas.microsoft.com/office/drawing/2016/5/13/chartex" xmlns:cx8="http://schemas.microsoft.com/office/drawing/2016/5/14/chartex" xmlns:mc="http://schemas.openxmlformats.org/markup-compatibility/2006" xmlns:aink="http://schemas.microsoft.com/office/drawing/2016/ink" xmlns:am3d="http://schemas.microsoft.com/office/drawing/2017/model3d" xmlns:o="urn:schemas-microsoft-com:office:office" xmlns:r="http://schemas.openxmlformats.org/officeDocument/2006/relationships" xmlns:m="http://schemas.openxmlformats.org/officeDocument/2006/math" xmlns:v="urn:schemas-microsoft-com:vml" xmlns:wp14="http://schemas.microsoft.com/office/word/2010/wordprocessingDrawing" xmlns:wp="http://schemas.openxmlformats.org/drawingml/2006/wordprocessingDrawing" xmlns:w10="urn:schemas-microsoft-com:office:word" xmlns:w="http://schemas.openxmlformats.org/wordprocessingml/2006/main" xmlns:w14="http://schemas.microsoft.com/office/word/2010/wordml" xmlns:w15="http://schemas.microsoft.com/office/word/2012/wordml" xmlns:w16cex="http://schemas.microsoft.com/office/word/2018/wordml/cex" xmlns:w16cid="http://schemas.microsoft.com/office/word/2016/wordml/cid" xmlns:w16="http://schemas.microsoft.com/office/word/2018/wordml" xmlns:w16se="http://schemas.microsoft.com/office/word/2015/wordml/symex" xmlns:wpg="http://schemas.microsoft.com/office/word/2010/wordprocessingGroup" xmlns:wpi="http://schemas.microsoft.com/office/word/2010/wordprocessingInk" xmlns:wne="http://schemas.microsoft.com/office/word/2006/wordml" xmlns:wps="http://schemas.microsoft.com/office/word/2010/wordprocessingShape" mc:Ignorable="w14 w15 w16se w16cid w16 w16cex wp14">
+<w:endnotes xmlns:wpc="http://schemas.microsoft.com/office/word/2010/wordprocessingCanvas" xmlns:cx="http://schemas.microsoft.com/office/drawing/2014/chartex" xmlns:cx1="http://schemas.microsoft.com/office/drawing/2015/9/8/chartex" xmlns:cx2="http://schemas.microsoft.com/office/drawing/2015/10/21/chartex" xmlns:cx3="http://schemas.microsoft.com/office/drawing/2016/5/9/chartex" xmlns:cx4="http://schemas.microsoft.com/office/drawing/2016/5/10/chartex" xmlns:cx5="http://schemas.microsoft.com/office/drawing/2016/5/11/chartex" xmlns:cx6="http://schemas.microsoft.com/office/drawing/2016/5/12/chartex" xmlns:cx7="http://schemas.microsoft.com/office/drawing/2016/5/13/chartex" xmlns:cx8="http://schemas.microsoft.com/office/drawing/2016/5/14/chartex" xmlns:mc="http://schemas.openxmlformats.org/markup-compatibility/2006" xmlns:aink="http://schemas.microsoft.com/office/drawing/2016/ink" xmlns:am3d="http://schemas.microsoft.com/office/drawing/2017/model3d" xmlns:o="urn:schemas-microsoft-com:office:office" xmlns:r="http://schemas.openxmlformats.org/officeDocument/2006/relationships" xmlns:m="http://schemas.openxmlformats.org/officeDocument/2006/math" xmlns:v="urn:schemas-microsoft-com:vml" xmlns:wp14="http://schemas.microsoft.com/office/word/2010/wordprocessingDrawing" xmlns:wp="http://schemas.openxmlformats.org/drawingml/2006/wordprocessingDrawing" xmlns:w10="urn:schemas-microsoft-com:office:word" xmlns:w="http://schemas.openxmlformats.org/wordprocessingml/2006/main" xmlns:w14="http://schemas.microsoft.com/office/word/2010/wordml" xmlns:w15="http://schemas.microsoft.com/office/word/2012/wordml" xmlns:w16cex="http://schemas.microsoft.com/office/word/2018/wordml/cex" xmlns:w16cid="http://schemas.microsoft.com/office/word/2016/wordml/cid" xmlns:w16="http://schemas.microsoft.com/office/word/2018/wordml" xmlns:w16sdtdh="http://schemas.microsoft.com/office/word/2020/wordml/sdtdatahash" xmlns:w16se="http://schemas.microsoft.com/office/word/2015/wordml/symex" xmlns:wpg="http://schemas.microsoft.com/office/word/2010/wordprocessingGroup" xmlns:wpi="http://schemas.microsoft.com/office/word/2010/wordprocessingInk" xmlns:wne="http://schemas.microsoft.com/office/word/2006/wordml" xmlns:wps="http://schemas.microsoft.com/office/word/2010/wordprocessingShape" mc:Ignorable="w14 w15 w16se w16cid w16 w16cex w16sdtdh wp14">
   <w:endnote w:type="separator" w:id="-1">
     <w:p>
       <w:pPr>
@@ -457,7 +1468,7 @@
 </file>
 
 <file path=word/footer1.xml><?xml version="1.0" encoding="utf-8"?>
-<w:ftr xmlns:wpc="http://schemas.microsoft.com/office/word/2010/wordprocessingCanvas" xmlns:cx="http://schemas.microsoft.com/office/drawing/2014/chartex" xmlns:cx1="http://schemas.microsoft.com/office/drawing/2015/9/8/chartex" xmlns:cx2="http://schemas.microsoft.com/office/drawing/2015/10/21/chartex" xmlns:cx3="http://schemas.microsoft.com/office/drawing/2016/5/9/chartex" xmlns:cx4="http://schemas.microsoft.com/office/drawing/2016/5/10/chartex" xmlns:cx5="http://schemas.microsoft.com/office/drawing/2016/5/11/chartex" xmlns:cx6="http://schemas.microsoft.com/office/drawing/2016/5/12/chartex" xmlns:cx7="http://schemas.microsoft.com/office/drawing/2016/5/13/chartex" xmlns:cx8="http://schemas.microsoft.com/office/drawing/2016/5/14/chartex" xmlns:mc="http://schemas.openxmlformats.org/markup-compatibility/2006" xmlns:aink="http://schemas.microsoft.com/office/drawing/2016/ink" xmlns:am3d="http://schemas.microsoft.com/office/drawing/2017/model3d" xmlns:o="urn:schemas-microsoft-com:office:office" xmlns:r="http://schemas.openxmlformats.org/officeDocument/2006/relationships" xmlns:m="http://schemas.openxmlformats.org/officeDocument/2006/math" xmlns:v="urn:schemas-microsoft-com:vml" xmlns:wp14="http://schemas.microsoft.com/office/word/2010/wordprocessingDrawing" xmlns:wp="http://schemas.openxmlformats.org/drawingml/2006/wordprocessingDrawing" xmlns:w10="urn:schemas-microsoft-com:office:word" xmlns:w="http://schemas.openxmlformats.org/wordprocessingml/2006/main" xmlns:w14="http://schemas.microsoft.com/office/word/2010/wordml" xmlns:w15="http://schemas.microsoft.com/office/word/2012/wordml" xmlns:w16cex="http://schemas.microsoft.com/office/word/2018/wordml/cex" xmlns:w16cid="http://schemas.microsoft.com/office/word/2016/wordml/cid" xmlns:w16="http://schemas.microsoft.com/office/word/2018/wordml" xmlns:w16se="http://schemas.microsoft.com/office/word/2015/wordml/symex" xmlns:wpg="http://schemas.microsoft.com/office/word/2010/wordprocessingGroup" xmlns:wpi="http://schemas.microsoft.com/office/word/2010/wordprocessingInk" xmlns:wne="http://schemas.microsoft.com/office/word/2006/wordml" xmlns:wps="http://schemas.microsoft.com/office/word/2010/wordprocessingShape" mc:Ignorable="w14 w15 w16se w16cid w16 w16cex wp14">
+<w:ftr xmlns:wpc="http://schemas.microsoft.com/office/word/2010/wordprocessingCanvas" xmlns:cx="http://schemas.microsoft.com/office/drawing/2014/chartex" xmlns:cx1="http://schemas.microsoft.com/office/drawing/2015/9/8/chartex" xmlns:cx2="http://schemas.microsoft.com/office/drawing/2015/10/21/chartex" xmlns:cx3="http://schemas.microsoft.com/office/drawing/2016/5/9/chartex" xmlns:cx4="http://schemas.microsoft.com/office/drawing/2016/5/10/chartex" xmlns:cx5="http://schemas.microsoft.com/office/drawing/2016/5/11/chartex" xmlns:cx6="http://schemas.microsoft.com/office/drawing/2016/5/12/chartex" xmlns:cx7="http://schemas.microsoft.com/office/drawing/2016/5/13/chartex" xmlns:cx8="http://schemas.microsoft.com/office/drawing/2016/5/14/chartex" xmlns:mc="http://schemas.openxmlformats.org/markup-compatibility/2006" xmlns:aink="http://schemas.microsoft.com/office/drawing/2016/ink" xmlns:am3d="http://schemas.microsoft.com/office/drawing/2017/model3d" xmlns:o="urn:schemas-microsoft-com:office:office" xmlns:r="http://schemas.openxmlformats.org/officeDocument/2006/relationships" xmlns:m="http://schemas.openxmlformats.org/officeDocument/2006/math" xmlns:v="urn:schemas-microsoft-com:vml" xmlns:wp14="http://schemas.microsoft.com/office/word/2010/wordprocessingDrawing" xmlns:wp="http://schemas.openxmlformats.org/drawingml/2006/wordprocessingDrawing" xmlns:w10="urn:schemas-microsoft-com:office:word" xmlns:w="http://schemas.openxmlformats.org/wordprocessingml/2006/main" xmlns:w14="http://schemas.microsoft.com/office/word/2010/wordml" xmlns:w15="http://schemas.microsoft.com/office/word/2012/wordml" xmlns:w16cex="http://schemas.microsoft.com/office/word/2018/wordml/cex" xmlns:w16cid="http://schemas.microsoft.com/office/word/2016/wordml/cid" xmlns:w16="http://schemas.microsoft.com/office/word/2018/wordml" xmlns:w16sdtdh="http://schemas.microsoft.com/office/word/2020/wordml/sdtdatahash" xmlns:w16se="http://schemas.microsoft.com/office/word/2015/wordml/symex" xmlns:wpg="http://schemas.microsoft.com/office/word/2010/wordprocessingGroup" xmlns:wpi="http://schemas.microsoft.com/office/word/2010/wordprocessingInk" xmlns:wne="http://schemas.microsoft.com/office/word/2006/wordml" xmlns:wps="http://schemas.microsoft.com/office/word/2010/wordprocessingShape" mc:Ignorable="w14 w15 w16se w16cid w16 w16cex w16sdtdh wp14">
   <w:sdt>
     <w:sdtPr>
       <w:id w:val="1237281987"/>
@@ -510,7 +1521,7 @@
 </file>
 
 <file path=word/footnotes.xml><?xml version="1.0" encoding="utf-8"?>
-<w:footnotes xmlns:wpc="http://schemas.microsoft.com/office/word/2010/wordprocessingCanvas" xmlns:cx="http://schemas.microsoft.com/office/drawing/2014/chartex" xmlns:cx1="http://schemas.microsoft.com/office/drawing/2015/9/8/chartex" xmlns:cx2="http://schemas.microsoft.com/office/drawing/2015/10/21/chartex" xmlns:cx3="http://schemas.microsoft.com/office/drawing/2016/5/9/chartex" xmlns:cx4="http://schemas.microsoft.com/office/drawing/2016/5/10/chartex" xmlns:cx5="http://schemas.microsoft.com/office/drawing/2016/5/11/chartex" xmlns:cx6="http://schemas.microsoft.com/office/drawing/2016/5/12/chartex" xmlns:cx7="http://schemas.microsoft.com/office/drawing/2016/5/13/chartex" xmlns:cx8="http://schemas.microsoft.com/office/drawing/2016/5/14/chartex" xmlns:mc="http://schemas.openxmlformats.org/markup-compatibility/2006" xmlns:aink="http://schemas.microsoft.com/office/drawing/2016/ink" xmlns:am3d="http://schemas.microsoft.com/office/drawing/2017/model3d" xmlns:o="urn:schemas-microsoft-com:office:office" xmlns:r="http://schemas.openxmlformats.org/officeDocument/2006/relationships" xmlns:m="http://schemas.openxmlformats.org/officeDocument/2006/math" xmlns:v="urn:schemas-microsoft-com:vml" xmlns:wp14="http://schemas.microsoft.com/office/word/2010/wordprocessingDrawing" xmlns:wp="http://schemas.openxmlformats.org/drawingml/2006/wordprocessingDrawing" xmlns:w10="urn:schemas-microsoft-com:office:word" xmlns:w="http://schemas.openxmlformats.org/wordprocessingml/2006/main" xmlns:w14="http://schemas.microsoft.com/office/word/2010/wordml" xmlns:w15="http://schemas.microsoft.com/office/word/2012/wordml" xmlns:w16cex="http://schemas.microsoft.com/office/word/2018/wordml/cex" xmlns:w16cid="http://schemas.microsoft.com/office/word/2016/wordml/cid" xmlns:w16="http://schemas.microsoft.com/office/word/2018/wordml" xmlns:w16se="http://schemas.microsoft.com/office/word/2015/wordml/symex" xmlns:wpg="http://schemas.microsoft.com/office/word/2010/wordprocessingGroup" xmlns:wpi="http://schemas.microsoft.com/office/word/2010/wordprocessingInk" xmlns:wne="http://schemas.microsoft.com/office/word/2006/wordml" xmlns:wps="http://schemas.microsoft.com/office/word/2010/wordprocessingShape" mc:Ignorable="w14 w15 w16se w16cid w16 w16cex wp14">
+<w:footnotes xmlns:wpc="http://schemas.microsoft.com/office/word/2010/wordprocessingCanvas" xmlns:cx="http://schemas.microsoft.com/office/drawing/2014/chartex" xmlns:cx1="http://schemas.microsoft.com/office/drawing/2015/9/8/chartex" xmlns:cx2="http://schemas.microsoft.com/office/drawing/2015/10/21/chartex" xmlns:cx3="http://schemas.microsoft.com/office/drawing/2016/5/9/chartex" xmlns:cx4="http://schemas.microsoft.com/office/drawing/2016/5/10/chartex" xmlns:cx5="http://schemas.microsoft.com/office/drawing/2016/5/11/chartex" xmlns:cx6="http://schemas.microsoft.com/office/drawing/2016/5/12/chartex" xmlns:cx7="http://schemas.microsoft.com/office/drawing/2016/5/13/chartex" xmlns:cx8="http://schemas.microsoft.com/office/drawing/2016/5/14/chartex" xmlns:mc="http://schemas.openxmlformats.org/markup-compatibility/2006" xmlns:aink="http://schemas.microsoft.com/office/drawing/2016/ink" xmlns:am3d="http://schemas.microsoft.com/office/drawing/2017/model3d" xmlns:o="urn:schemas-microsoft-com:office:office" xmlns:r="http://schemas.openxmlformats.org/officeDocument/2006/relationships" xmlns:m="http://schemas.openxmlformats.org/officeDocument/2006/math" xmlns:v="urn:schemas-microsoft-com:vml" xmlns:wp14="http://schemas.microsoft.com/office/word/2010/wordprocessingDrawing" xmlns:wp="http://schemas.openxmlformats.org/drawingml/2006/wordprocessingDrawing" xmlns:w10="urn:schemas-microsoft-com:office:word" xmlns:w="http://schemas.openxmlformats.org/wordprocessingml/2006/main" xmlns:w14="http://schemas.microsoft.com/office/word/2010/wordml" xmlns:w15="http://schemas.microsoft.com/office/word/2012/wordml" xmlns:w16cex="http://schemas.microsoft.com/office/word/2018/wordml/cex" xmlns:w16cid="http://schemas.microsoft.com/office/word/2016/wordml/cid" xmlns:w16="http://schemas.microsoft.com/office/word/2018/wordml" xmlns:w16sdtdh="http://schemas.microsoft.com/office/word/2020/wordml/sdtdatahash" xmlns:w16se="http://schemas.microsoft.com/office/word/2015/wordml/symex" xmlns:wpg="http://schemas.microsoft.com/office/word/2010/wordprocessingGroup" xmlns:wpi="http://schemas.microsoft.com/office/word/2010/wordprocessingInk" xmlns:wne="http://schemas.microsoft.com/office/word/2006/wordml" xmlns:wps="http://schemas.microsoft.com/office/word/2010/wordprocessingShape" mc:Ignorable="w14 w15 w16se w16cid w16 w16cex w16sdtdh wp14">
   <w:footnote w:type="separator" w:id="-1">
     <w:p>
       <w:pPr>
@@ -535,8 +1546,94 @@
 </file>
 
 <file path=word/numbering.xml><?xml version="1.0" encoding="utf-8"?>
-<w:numbering xmlns:wpc="http://schemas.microsoft.com/office/word/2010/wordprocessingCanvas" xmlns:cx="http://schemas.microsoft.com/office/drawing/2014/chartex" xmlns:cx1="http://schemas.microsoft.com/office/drawing/2015/9/8/chartex" xmlns:cx2="http://schemas.microsoft.com/office/drawing/2015/10/21/chartex" xmlns:cx3="http://schemas.microsoft.com/office/drawing/2016/5/9/chartex" xmlns:cx4="http://schemas.microsoft.com/office/drawing/2016/5/10/chartex" xmlns:cx5="http://schemas.microsoft.com/office/drawing/2016/5/11/chartex" xmlns:cx6="http://schemas.microsoft.com/office/drawing/2016/5/12/chartex" xmlns:cx7="http://schemas.microsoft.com/office/drawing/2016/5/13/chartex" xmlns:cx8="http://schemas.microsoft.com/office/drawing/2016/5/14/chartex" xmlns:mc="http://schemas.openxmlformats.org/markup-compatibility/2006" xmlns:aink="http://schemas.microsoft.com/office/drawing/2016/ink" xmlns:am3d="http://schemas.microsoft.com/office/drawing/2017/model3d" xmlns:o="urn:schemas-microsoft-com:office:office" xmlns:r="http://schemas.openxmlformats.org/officeDocument/2006/relationships" xmlns:m="http://schemas.openxmlformats.org/officeDocument/2006/math" xmlns:v="urn:schemas-microsoft-com:vml" xmlns:wp14="http://schemas.microsoft.com/office/word/2010/wordprocessingDrawing" xmlns:wp="http://schemas.openxmlformats.org/drawingml/2006/wordprocessingDrawing" xmlns:w10="urn:schemas-microsoft-com:office:word" xmlns:w="http://schemas.openxmlformats.org/wordprocessingml/2006/main" xmlns:w14="http://schemas.microsoft.com/office/word/2010/wordml" xmlns:w15="http://schemas.microsoft.com/office/word/2012/wordml" xmlns:w16cex="http://schemas.microsoft.com/office/word/2018/wordml/cex" xmlns:w16cid="http://schemas.microsoft.com/office/word/2016/wordml/cid" xmlns:w16="http://schemas.microsoft.com/office/word/2018/wordml" xmlns:w16se="http://schemas.microsoft.com/office/word/2015/wordml/symex" xmlns:wpg="http://schemas.microsoft.com/office/word/2010/wordprocessingGroup" xmlns:wpi="http://schemas.microsoft.com/office/word/2010/wordprocessingInk" xmlns:wne="http://schemas.microsoft.com/office/word/2006/wordml" xmlns:wps="http://schemas.microsoft.com/office/word/2010/wordprocessingShape" mc:Ignorable="w14 w15 w16se w16cid w16 w16cex wp14">
+<w:numbering xmlns:wpc="http://schemas.microsoft.com/office/word/2010/wordprocessingCanvas" xmlns:cx="http://schemas.microsoft.com/office/drawing/2014/chartex" xmlns:cx1="http://schemas.microsoft.com/office/drawing/2015/9/8/chartex" xmlns:cx2="http://schemas.microsoft.com/office/drawing/2015/10/21/chartex" xmlns:cx3="http://schemas.microsoft.com/office/drawing/2016/5/9/chartex" xmlns:cx4="http://schemas.microsoft.com/office/drawing/2016/5/10/chartex" xmlns:cx5="http://schemas.microsoft.com/office/drawing/2016/5/11/chartex" xmlns:cx6="http://schemas.microsoft.com/office/drawing/2016/5/12/chartex" xmlns:cx7="http://schemas.microsoft.com/office/drawing/2016/5/13/chartex" xmlns:cx8="http://schemas.microsoft.com/office/drawing/2016/5/14/chartex" xmlns:mc="http://schemas.openxmlformats.org/markup-compatibility/2006" xmlns:aink="http://schemas.microsoft.com/office/drawing/2016/ink" xmlns:am3d="http://schemas.microsoft.com/office/drawing/2017/model3d" xmlns:o="urn:schemas-microsoft-com:office:office" xmlns:r="http://schemas.openxmlformats.org/officeDocument/2006/relationships" xmlns:m="http://schemas.openxmlformats.org/officeDocument/2006/math" xmlns:v="urn:schemas-microsoft-com:vml" xmlns:wp14="http://schemas.microsoft.com/office/word/2010/wordprocessingDrawing" xmlns:wp="http://schemas.openxmlformats.org/drawingml/2006/wordprocessingDrawing" xmlns:w10="urn:schemas-microsoft-com:office:word" xmlns:w="http://schemas.openxmlformats.org/wordprocessingml/2006/main" xmlns:w14="http://schemas.microsoft.com/office/word/2010/wordml" xmlns:w15="http://schemas.microsoft.com/office/word/2012/wordml" xmlns:w16cex="http://schemas.microsoft.com/office/word/2018/wordml/cex" xmlns:w16cid="http://schemas.microsoft.com/office/word/2016/wordml/cid" xmlns:w16="http://schemas.microsoft.com/office/word/2018/wordml" xmlns:w16sdtdh="http://schemas.microsoft.com/office/word/2020/wordml/sdtdatahash" xmlns:w16se="http://schemas.microsoft.com/office/word/2015/wordml/symex" xmlns:wpg="http://schemas.microsoft.com/office/word/2010/wordprocessingGroup" xmlns:wpi="http://schemas.microsoft.com/office/word/2010/wordprocessingInk" xmlns:wne="http://schemas.microsoft.com/office/word/2006/wordml" xmlns:wps="http://schemas.microsoft.com/office/word/2010/wordprocessingShape" mc:Ignorable="w14 w15 w16se w16cid w16 w16cex w16sdtdh wp14">
   <w:abstractNum w:abstractNumId="0" w15:restartNumberingAfterBreak="0">
+    <w:nsid w:val="0B240F25"/>
+    <w:multiLevelType w:val="hybridMultilevel"/>
+    <w:tmpl w:val="865E2C98"/>
+    <w:lvl w:ilvl="0" w:tplc="2000000F">
+      <w:start w:val="1"/>
+      <w:numFmt w:val="decimal"/>
+      <w:lvlText w:val="%1."/>
+      <w:lvlJc w:val="left"/>
+      <w:pPr>
+        <w:ind w:left="720" w:hanging="360"/>
+      </w:pPr>
+    </w:lvl>
+    <w:lvl w:ilvl="1" w:tplc="20000019" w:tentative="1">
+      <w:start w:val="1"/>
+      <w:numFmt w:val="lowerLetter"/>
+      <w:lvlText w:val="%2."/>
+      <w:lvlJc w:val="left"/>
+      <w:pPr>
+        <w:ind w:left="1440" w:hanging="360"/>
+      </w:pPr>
+    </w:lvl>
+    <w:lvl w:ilvl="2" w:tplc="2000001B" w:tentative="1">
+      <w:start w:val="1"/>
+      <w:numFmt w:val="lowerRoman"/>
+      <w:lvlText w:val="%3."/>
+      <w:lvlJc w:val="right"/>
+      <w:pPr>
+        <w:ind w:left="2160" w:hanging="180"/>
+      </w:pPr>
+    </w:lvl>
+    <w:lvl w:ilvl="3" w:tplc="2000000F" w:tentative="1">
+      <w:start w:val="1"/>
+      <w:numFmt w:val="decimal"/>
+      <w:lvlText w:val="%4."/>
+      <w:lvlJc w:val="left"/>
+      <w:pPr>
+        <w:ind w:left="2880" w:hanging="360"/>
+      </w:pPr>
+    </w:lvl>
+    <w:lvl w:ilvl="4" w:tplc="20000019" w:tentative="1">
+      <w:start w:val="1"/>
+      <w:numFmt w:val="lowerLetter"/>
+      <w:lvlText w:val="%5."/>
+      <w:lvlJc w:val="left"/>
+      <w:pPr>
+        <w:ind w:left="3600" w:hanging="360"/>
+      </w:pPr>
+    </w:lvl>
+    <w:lvl w:ilvl="5" w:tplc="2000001B" w:tentative="1">
+      <w:start w:val="1"/>
+      <w:numFmt w:val="lowerRoman"/>
+      <w:lvlText w:val="%6."/>
+      <w:lvlJc w:val="right"/>
+      <w:pPr>
+        <w:ind w:left="4320" w:hanging="180"/>
+      </w:pPr>
+    </w:lvl>
+    <w:lvl w:ilvl="6" w:tplc="2000000F" w:tentative="1">
+      <w:start w:val="1"/>
+      <w:numFmt w:val="decimal"/>
+      <w:lvlText w:val="%7."/>
+      <w:lvlJc w:val="left"/>
+      <w:pPr>
+        <w:ind w:left="5040" w:hanging="360"/>
+      </w:pPr>
+    </w:lvl>
+    <w:lvl w:ilvl="7" w:tplc="20000019" w:tentative="1">
+      <w:start w:val="1"/>
+      <w:numFmt w:val="lowerLetter"/>
+      <w:lvlText w:val="%8."/>
+      <w:lvlJc w:val="left"/>
+      <w:pPr>
+        <w:ind w:left="5760" w:hanging="360"/>
+      </w:pPr>
+    </w:lvl>
+    <w:lvl w:ilvl="8" w:tplc="2000001B" w:tentative="1">
+      <w:start w:val="1"/>
+      <w:numFmt w:val="lowerRoman"/>
+      <w:lvlText w:val="%9."/>
+      <w:lvlJc w:val="right"/>
+      <w:pPr>
+        <w:ind w:left="6480" w:hanging="180"/>
+      </w:pPr>
+    </w:lvl>
+  </w:abstractNum>
+  <w:abstractNum w:abstractNumId="1" w15:restartNumberingAfterBreak="0">
     <w:nsid w:val="0D966176"/>
     <w:multiLevelType w:val="hybridMultilevel"/>
     <w:tmpl w:val="861C78FE"/>
@@ -622,7 +1719,96 @@
       </w:pPr>
     </w:lvl>
   </w:abstractNum>
-  <w:abstractNum w:abstractNumId="1" w15:restartNumberingAfterBreak="0">
+  <w:abstractNum w:abstractNumId="2" w15:restartNumberingAfterBreak="0">
+    <w:nsid w:val="335B78D0"/>
+    <w:multiLevelType w:val="hybridMultilevel"/>
+    <w:tmpl w:val="03F8899C"/>
+    <w:lvl w:ilvl="0" w:tplc="20000011">
+      <w:start w:val="1"/>
+      <w:numFmt w:val="decimal"/>
+      <w:lvlText w:val="%1)"/>
+      <w:lvlJc w:val="left"/>
+      <w:pPr>
+        <w:ind w:left="720" w:hanging="360"/>
+      </w:pPr>
+      <w:rPr>
+        <w:rFonts w:hint="default"/>
+      </w:rPr>
+    </w:lvl>
+    <w:lvl w:ilvl="1" w:tplc="20000019" w:tentative="1">
+      <w:start w:val="1"/>
+      <w:numFmt w:val="lowerLetter"/>
+      <w:lvlText w:val="%2."/>
+      <w:lvlJc w:val="left"/>
+      <w:pPr>
+        <w:ind w:left="1440" w:hanging="360"/>
+      </w:pPr>
+    </w:lvl>
+    <w:lvl w:ilvl="2" w:tplc="2000001B" w:tentative="1">
+      <w:start w:val="1"/>
+      <w:numFmt w:val="lowerRoman"/>
+      <w:lvlText w:val="%3."/>
+      <w:lvlJc w:val="right"/>
+      <w:pPr>
+        <w:ind w:left="2160" w:hanging="180"/>
+      </w:pPr>
+    </w:lvl>
+    <w:lvl w:ilvl="3" w:tplc="2000000F" w:tentative="1">
+      <w:start w:val="1"/>
+      <w:numFmt w:val="decimal"/>
+      <w:lvlText w:val="%4."/>
+      <w:lvlJc w:val="left"/>
+      <w:pPr>
+        <w:ind w:left="2880" w:hanging="360"/>
+      </w:pPr>
+    </w:lvl>
+    <w:lvl w:ilvl="4" w:tplc="20000019" w:tentative="1">
+      <w:start w:val="1"/>
+      <w:numFmt w:val="lowerLetter"/>
+      <w:lvlText w:val="%5."/>
+      <w:lvlJc w:val="left"/>
+      <w:pPr>
+        <w:ind w:left="3600" w:hanging="360"/>
+      </w:pPr>
+    </w:lvl>
+    <w:lvl w:ilvl="5" w:tplc="2000001B" w:tentative="1">
+      <w:start w:val="1"/>
+      <w:numFmt w:val="lowerRoman"/>
+      <w:lvlText w:val="%6."/>
+      <w:lvlJc w:val="right"/>
+      <w:pPr>
+        <w:ind w:left="4320" w:hanging="180"/>
+      </w:pPr>
+    </w:lvl>
+    <w:lvl w:ilvl="6" w:tplc="2000000F" w:tentative="1">
+      <w:start w:val="1"/>
+      <w:numFmt w:val="decimal"/>
+      <w:lvlText w:val="%7."/>
+      <w:lvlJc w:val="left"/>
+      <w:pPr>
+        <w:ind w:left="5040" w:hanging="360"/>
+      </w:pPr>
+    </w:lvl>
+    <w:lvl w:ilvl="7" w:tplc="20000019" w:tentative="1">
+      <w:start w:val="1"/>
+      <w:numFmt w:val="lowerLetter"/>
+      <w:lvlText w:val="%8."/>
+      <w:lvlJc w:val="left"/>
+      <w:pPr>
+        <w:ind w:left="5760" w:hanging="360"/>
+      </w:pPr>
+    </w:lvl>
+    <w:lvl w:ilvl="8" w:tplc="2000001B" w:tentative="1">
+      <w:start w:val="1"/>
+      <w:numFmt w:val="lowerRoman"/>
+      <w:lvlText w:val="%9."/>
+      <w:lvlJc w:val="right"/>
+      <w:pPr>
+        <w:ind w:left="6480" w:hanging="180"/>
+      </w:pPr>
+    </w:lvl>
+  </w:abstractNum>
+  <w:abstractNum w:abstractNumId="3" w15:restartNumberingAfterBreak="0">
     <w:nsid w:val="57385929"/>
     <w:multiLevelType w:val="hybridMultilevel"/>
     <w:tmpl w:val="73F4D316"/>
@@ -711,7 +1897,120 @@
       </w:pPr>
     </w:lvl>
   </w:abstractNum>
-  <w:abstractNum w:abstractNumId="2" w15:restartNumberingAfterBreak="0">
+  <w:abstractNum w:abstractNumId="4" w15:restartNumberingAfterBreak="0">
+    <w:nsid w:val="6089371E"/>
+    <w:multiLevelType w:val="hybridMultilevel"/>
+    <w:tmpl w:val="5F0242A6"/>
+    <w:lvl w:ilvl="0" w:tplc="20000001">
+      <w:start w:val="1"/>
+      <w:numFmt w:val="bullet"/>
+      <w:lvlText w:val=""/>
+      <w:lvlJc w:val="left"/>
+      <w:pPr>
+        <w:ind w:left="720" w:hanging="360"/>
+      </w:pPr>
+      <w:rPr>
+        <w:rFonts w:ascii="Symbol" w:hAnsi="Symbol" w:hint="default"/>
+      </w:rPr>
+    </w:lvl>
+    <w:lvl w:ilvl="1" w:tplc="20000003" w:tentative="1">
+      <w:start w:val="1"/>
+      <w:numFmt w:val="bullet"/>
+      <w:lvlText w:val="o"/>
+      <w:lvlJc w:val="left"/>
+      <w:pPr>
+        <w:ind w:left="1440" w:hanging="360"/>
+      </w:pPr>
+      <w:rPr>
+        <w:rFonts w:ascii="Courier New" w:hAnsi="Courier New" w:cs="Courier New" w:hint="default"/>
+      </w:rPr>
+    </w:lvl>
+    <w:lvl w:ilvl="2" w:tplc="20000005" w:tentative="1">
+      <w:start w:val="1"/>
+      <w:numFmt w:val="bullet"/>
+      <w:lvlText w:val=""/>
+      <w:lvlJc w:val="left"/>
+      <w:pPr>
+        <w:ind w:left="2160" w:hanging="360"/>
+      </w:pPr>
+      <w:rPr>
+        <w:rFonts w:ascii="Wingdings" w:hAnsi="Wingdings" w:hint="default"/>
+      </w:rPr>
+    </w:lvl>
+    <w:lvl w:ilvl="3" w:tplc="20000001" w:tentative="1">
+      <w:start w:val="1"/>
+      <w:numFmt w:val="bullet"/>
+      <w:lvlText w:val=""/>
+      <w:lvlJc w:val="left"/>
+      <w:pPr>
+        <w:ind w:left="2880" w:hanging="360"/>
+      </w:pPr>
+      <w:rPr>
+        <w:rFonts w:ascii="Symbol" w:hAnsi="Symbol" w:hint="default"/>
+      </w:rPr>
+    </w:lvl>
+    <w:lvl w:ilvl="4" w:tplc="20000003" w:tentative="1">
+      <w:start w:val="1"/>
+      <w:numFmt w:val="bullet"/>
+      <w:lvlText w:val="o"/>
+      <w:lvlJc w:val="left"/>
+      <w:pPr>
+        <w:ind w:left="3600" w:hanging="360"/>
+      </w:pPr>
+      <w:rPr>
+        <w:rFonts w:ascii="Courier New" w:hAnsi="Courier New" w:cs="Courier New" w:hint="default"/>
+      </w:rPr>
+    </w:lvl>
+    <w:lvl w:ilvl="5" w:tplc="20000005" w:tentative="1">
+      <w:start w:val="1"/>
+      <w:numFmt w:val="bullet"/>
+      <w:lvlText w:val=""/>
+      <w:lvlJc w:val="left"/>
+      <w:pPr>
+        <w:ind w:left="4320" w:hanging="360"/>
+      </w:pPr>
+      <w:rPr>
+        <w:rFonts w:ascii="Wingdings" w:hAnsi="Wingdings" w:hint="default"/>
+      </w:rPr>
+    </w:lvl>
+    <w:lvl w:ilvl="6" w:tplc="20000001" w:tentative="1">
+      <w:start w:val="1"/>
+      <w:numFmt w:val="bullet"/>
+      <w:lvlText w:val=""/>
+      <w:lvlJc w:val="left"/>
+      <w:pPr>
+        <w:ind w:left="5040" w:hanging="360"/>
+      </w:pPr>
+      <w:rPr>
+        <w:rFonts w:ascii="Symbol" w:hAnsi="Symbol" w:hint="default"/>
+      </w:rPr>
+    </w:lvl>
+    <w:lvl w:ilvl="7" w:tplc="20000003" w:tentative="1">
+      <w:start w:val="1"/>
+      <w:numFmt w:val="bullet"/>
+      <w:lvlText w:val="o"/>
+      <w:lvlJc w:val="left"/>
+      <w:pPr>
+        <w:ind w:left="5760" w:hanging="360"/>
+      </w:pPr>
+      <w:rPr>
+        <w:rFonts w:ascii="Courier New" w:hAnsi="Courier New" w:cs="Courier New" w:hint="default"/>
+      </w:rPr>
+    </w:lvl>
+    <w:lvl w:ilvl="8" w:tplc="20000005" w:tentative="1">
+      <w:start w:val="1"/>
+      <w:numFmt w:val="bullet"/>
+      <w:lvlText w:val=""/>
+      <w:lvlJc w:val="left"/>
+      <w:pPr>
+        <w:ind w:left="6480" w:hanging="360"/>
+      </w:pPr>
+      <w:rPr>
+        <w:rFonts w:ascii="Wingdings" w:hAnsi="Wingdings" w:hint="default"/>
+      </w:rPr>
+    </w:lvl>
+  </w:abstractNum>
+  <w:abstractNum w:abstractNumId="5" w15:restartNumberingAfterBreak="0">
     <w:nsid w:val="674C0CB0"/>
     <w:multiLevelType w:val="hybridMultilevel"/>
     <w:tmpl w:val="B68232BE"/>
@@ -797,10 +2096,10 @@
       </w:pPr>
     </w:lvl>
   </w:abstractNum>
-  <w:abstractNum w:abstractNumId="3" w15:restartNumberingAfterBreak="0">
+  <w:abstractNum w:abstractNumId="6" w15:restartNumberingAfterBreak="0">
     <w:nsid w:val="6D3A082C"/>
     <w:multiLevelType w:val="hybridMultilevel"/>
-    <w:tmpl w:val="624C815C"/>
+    <w:tmpl w:val="EAA6732A"/>
     <w:lvl w:ilvl="0" w:tplc="20000001">
       <w:start w:val="1"/>
       <w:numFmt w:val="bullet"/>
@@ -910,7 +2209,7 @@
       </w:rPr>
     </w:lvl>
   </w:abstractNum>
-  <w:abstractNum w:abstractNumId="4" w15:restartNumberingAfterBreak="0">
+  <w:abstractNum w:abstractNumId="7" w15:restartNumberingAfterBreak="0">
     <w:nsid w:val="7B856A38"/>
     <w:multiLevelType w:val="hybridMultilevel"/>
     <w:tmpl w:val="701E9046"/>
@@ -997,25 +2296,34 @@
     </w:lvl>
   </w:abstractNum>
   <w:num w:numId="1">
+    <w:abstractNumId w:val="1"/>
+  </w:num>
+  <w:num w:numId="2">
+    <w:abstractNumId w:val="5"/>
+  </w:num>
+  <w:num w:numId="3">
+    <w:abstractNumId w:val="7"/>
+  </w:num>
+  <w:num w:numId="4">
+    <w:abstractNumId w:val="6"/>
+  </w:num>
+  <w:num w:numId="5">
+    <w:abstractNumId w:val="3"/>
+  </w:num>
+  <w:num w:numId="6">
     <w:abstractNumId w:val="0"/>
   </w:num>
-  <w:num w:numId="2">
+  <w:num w:numId="7">
     <w:abstractNumId w:val="2"/>
   </w:num>
-  <w:num w:numId="3">
+  <w:num w:numId="8">
     <w:abstractNumId w:val="4"/>
-  </w:num>
-  <w:num w:numId="4">
-    <w:abstractNumId w:val="3"/>
-  </w:num>
-  <w:num w:numId="5">
-    <w:abstractNumId w:val="1"/>
   </w:num>
 </w:numbering>
 </file>
 
 <file path=word/styles.xml><?xml version="1.0" encoding="utf-8"?>
-<w:styles xmlns:mc="http://schemas.openxmlformats.org/markup-compatibility/2006" xmlns:r="http://schemas.openxmlformats.org/officeDocument/2006/relationships" xmlns:w="http://schemas.openxmlformats.org/wordprocessingml/2006/main" xmlns:w14="http://schemas.microsoft.com/office/word/2010/wordml" xmlns:w15="http://schemas.microsoft.com/office/word/2012/wordml" xmlns:w16cex="http://schemas.microsoft.com/office/word/2018/wordml/cex" xmlns:w16cid="http://schemas.microsoft.com/office/word/2016/wordml/cid" xmlns:w16="http://schemas.microsoft.com/office/word/2018/wordml" xmlns:w16se="http://schemas.microsoft.com/office/word/2015/wordml/symex" mc:Ignorable="w14 w15 w16se w16cid w16 w16cex">
+<w:styles xmlns:mc="http://schemas.openxmlformats.org/markup-compatibility/2006" xmlns:r="http://schemas.openxmlformats.org/officeDocument/2006/relationships" xmlns:w="http://schemas.openxmlformats.org/wordprocessingml/2006/main" xmlns:w14="http://schemas.microsoft.com/office/word/2010/wordml" xmlns:w15="http://schemas.microsoft.com/office/word/2012/wordml" xmlns:w16cex="http://schemas.microsoft.com/office/word/2018/wordml/cex" xmlns:w16cid="http://schemas.microsoft.com/office/word/2016/wordml/cid" xmlns:w16="http://schemas.microsoft.com/office/word/2018/wordml" xmlns:w16sdtdh="http://schemas.microsoft.com/office/word/2020/wordml/sdtdatahash" xmlns:w16se="http://schemas.microsoft.com/office/word/2015/wordml/symex" mc:Ignorable="w14 w15 w16se w16cid w16 w16cex w16sdtdh">
   <w:docDefaults>
     <w:rPrDefault>
       <w:rPr>

</xml_diff>